<commit_message>
test if initial accuracy is better than final accuracy
</commit_message>
<xml_diff>
--- a/BachelorPaper.docx
+++ b/BachelorPaper.docx
@@ -107,7 +107,19 @@
             <w:rPr>
               <w:lang w:val="en-GB"/>
             </w:rPr>
-            <w:t>Comparing Chain-of-Thought, Chain-of-Verification and Self-Refine Prompting Techniques in solving Brazilian University Entrance         Exams</w:t>
+            <w:t>Comparing Chain-of-Thought, Chain-of-Verification and Self-Refine Prompting Techniques in Brazilian University Entrance</w:t>
+          </w:r>
+          <w:r>
+            <w:rPr>
+              <w:lang w:val="en-GB"/>
+            </w:rPr>
+            <w:t xml:space="preserve"> </w:t>
+          </w:r>
+          <w:r>
+            <w:rPr>
+              <w:lang w:val="en-GB"/>
+            </w:rPr>
+            <w:t>Exams</w:t>
           </w:r>
         </w:sdtContent>
       </w:sdt>
@@ -191,25 +203,15 @@
         <w:pStyle w:val="DeckblattAutor"/>
         <w:rPr>
           <w:color w:val="auto"/>
-          <w:lang w:val="en-GB"/>
-        </w:rPr>
-      </w:pPr>
-    </w:p>
-    <w:p>
-      <w:pPr>
-        <w:pStyle w:val="DeckblattAutor"/>
+          <w:lang w:val="en-US"/>
+        </w:rPr>
+      </w:pPr>
+      <w:r>
         <w:rPr>
           <w:color w:val="auto"/>
           <w:lang w:val="en-US"/>
         </w:rPr>
-      </w:pPr>
-      <w:r>
-        <w:rPr>
-          <w:color w:val="auto"/>
-          <w:lang w:val="en-US"/>
-        </w:rPr>
-        <w:lastRenderedPageBreak/>
-        <w:t>Supervisor 1:</w:t>
+        <w:t>Supervisor:</w:t>
       </w:r>
       <w:r>
         <w:rPr>
@@ -224,20 +226,18 @@
         <w:pStyle w:val="DeckblattAutor"/>
         <w:rPr>
           <w:color w:val="auto"/>
-          <w:lang w:val="en-GB"/>
-        </w:rPr>
-      </w:pPr>
-    </w:p>
-    <w:p>
-      <w:pPr>
-        <w:pStyle w:val="DeckblattAutor"/>
+          <w:lang w:val="en-US"/>
+        </w:rPr>
+      </w:pPr>
+      <w:r>
         <w:rPr>
           <w:color w:val="auto"/>
           <w:sz w:val="24"/>
           <w:szCs w:val="24"/>
           <w:lang w:val="en-US"/>
         </w:rPr>
-      </w:pPr>
+        <w:t>Vienna</w:t>
+      </w:r>
       <w:r>
         <w:rPr>
           <w:color w:val="auto"/>
@@ -245,7 +245,7 @@
           <w:szCs w:val="24"/>
           <w:lang w:val="en-US"/>
         </w:rPr>
-        <w:t>Vienna</w:t>
+        <w:t xml:space="preserve">, </w:t>
       </w:r>
       <w:r>
         <w:rPr>
@@ -254,7 +254,7 @@
           <w:szCs w:val="24"/>
           <w:lang w:val="en-US"/>
         </w:rPr>
-        <w:t xml:space="preserve">, </w:t>
+        <w:t>02</w:t>
       </w:r>
       <w:r>
         <w:rPr>
@@ -263,7 +263,25 @@
           <w:szCs w:val="24"/>
           <w:lang w:val="en-US"/>
         </w:rPr>
-        <w:t>27.03.2025</w:t>
+        <w:t>.</w:t>
+      </w:r>
+      <w:r>
+        <w:rPr>
+          <w:color w:val="auto"/>
+          <w:sz w:val="24"/>
+          <w:szCs w:val="24"/>
+          <w:lang w:val="en-US"/>
+        </w:rPr>
+        <w:t>04</w:t>
+      </w:r>
+      <w:r>
+        <w:rPr>
+          <w:color w:val="auto"/>
+          <w:sz w:val="24"/>
+          <w:szCs w:val="24"/>
+          <w:lang w:val="en-US"/>
+        </w:rPr>
+        <w:t>.2025</w:t>
       </w:r>
     </w:p>
     <w:p>
@@ -2416,7 +2434,19 @@
         <w:rPr>
           <w:lang w:val="en-US"/>
         </w:rPr>
-        <w:t>In this context, selecting an appropriate prompting technique can significantly influence the quality and correctness of the generated</w:t>
+        <w:t xml:space="preserve">In this context, selecting an appropriate prompting technique </w:t>
+      </w:r>
+      <w:r>
+        <w:rPr>
+          <w:lang w:val="en-US"/>
+        </w:rPr>
+        <w:t>may</w:t>
+      </w:r>
+      <w:r>
+        <w:rPr>
+          <w:lang w:val="en-US"/>
+        </w:rPr>
+        <w:t xml:space="preserve"> significantly influence the quality and correctness of the generated</w:t>
       </w:r>
       <w:r>
         <w:rPr>
@@ -3264,194 +3294,97 @@
     </w:p>
     <w:p>
       <w:pPr>
-        <w:pStyle w:val="ListParagraph"/>
-        <w:numPr>
-          <w:ilvl w:val="0"/>
-          <w:numId w:val="53"/>
-        </w:numPr>
-        <w:rPr>
-          <w:rFonts w:ascii="Times New Roman" w:hAnsi="Times New Roman"/>
-          <w:sz w:val="24"/>
+        <w:rPr>
           <w:lang w:val="en-AT" w:eastAsia="en-GB"/>
         </w:rPr>
       </w:pPr>
       <w:r>
-        <w:t>Data Source</w:t>
+        <w:rPr>
+          <w:lang w:val="en-AT" w:eastAsia="en-GB"/>
+        </w:rPr>
+        <w:t xml:space="preserve">This study uses a dataset composed of questions from the 2024 edition of the </w:t>
+      </w:r>
+      <w:r>
+        <w:rPr>
+          <w:i/>
+          <w:iCs/>
+          <w:lang w:val="en-AT" w:eastAsia="en-GB"/>
+        </w:rPr>
+        <w:t>Exame Nacional do Ensino Médio</w:t>
+      </w:r>
+      <w:r>
+        <w:rPr>
+          <w:lang w:val="en-AT" w:eastAsia="en-GB"/>
+        </w:rPr>
+        <w:t xml:space="preserve"> (ENEM)</w:t>
+      </w:r>
+      <w:sdt>
+        <w:sdtPr>
+          <w:rPr>
+            <w:lang w:val="en-AT" w:eastAsia="en-GB"/>
+          </w:rPr>
+          <w:id w:val="1189883389"/>
+          <w:citation/>
+        </w:sdtPr>
+        <w:sdtContent>
+          <w:r>
+            <w:rPr>
+              <w:lang w:val="en-AT" w:eastAsia="en-GB"/>
+            </w:rPr>
+            <w:fldChar w:fldCharType="begin"/>
+          </w:r>
+          <w:r>
+            <w:rPr>
+              <w:lang w:val="en-US" w:eastAsia="en-GB"/>
+            </w:rPr>
+            <w:instrText xml:space="preserve"> CITATION Nun23 \l 1031 </w:instrText>
+          </w:r>
+          <w:r>
+            <w:rPr>
+              <w:lang w:val="en-AT" w:eastAsia="en-GB"/>
+            </w:rPr>
+            <w:fldChar w:fldCharType="separate"/>
+          </w:r>
+          <w:r>
+            <w:rPr>
+              <w:noProof/>
+              <w:lang w:val="en-US" w:eastAsia="en-GB"/>
+            </w:rPr>
+            <w:t xml:space="preserve"> [4]</w:t>
+          </w:r>
+          <w:r>
+            <w:rPr>
+              <w:lang w:val="en-AT" w:eastAsia="en-GB"/>
+            </w:rPr>
+            <w:fldChar w:fldCharType="end"/>
+          </w:r>
+        </w:sdtContent>
+      </w:sdt>
+      <w:r>
+        <w:rPr>
+          <w:lang w:val="en-AT" w:eastAsia="en-GB"/>
+        </w:rPr>
+        <w:t>, Brazil’s national university entrance exam. The dataset includes a total of 180 multiple-choice questions spanning four core subject areas: Languages, Human Sciences, Natural Sciences, and Mathematics. As the ENEM 2024 exam took place after the training cutoff date for the evaluated language model, it offers a robust benchmark with minimal risk of data leakage, thereby contributing to the integrity and validity of the experimental results.</w:t>
       </w:r>
     </w:p>
     <w:p>
       <w:pPr>
-        <w:pStyle w:val="ListParagraph"/>
-        <w:numPr>
-          <w:ilvl w:val="1"/>
-          <w:numId w:val="53"/>
-        </w:numPr>
-        <w:rPr>
-          <w:lang w:val="en-US"/>
-        </w:rPr>
-      </w:pPr>
-      <w:r>
-        <w:rPr>
-          <w:rStyle w:val="Strong"/>
-          <w:lang w:val="en-US"/>
-        </w:rPr>
-        <w:t>Exam Questions:</w:t>
-      </w:r>
-      <w:r>
-        <w:rPr>
-          <w:lang w:val="en-US"/>
-        </w:rPr>
-        <w:t xml:space="preserve"> </w:t>
-      </w:r>
-      <w:r>
-        <w:rPr>
-          <w:lang w:val="en-US"/>
-        </w:rPr>
-        <w:t xml:space="preserve">This study uses </w:t>
-      </w:r>
-      <w:r>
-        <w:rPr>
-          <w:lang w:val="en-US"/>
-        </w:rPr>
-        <w:t>a dataset comprising questions from the 2024 ENEM (Brazilian University Entrance Exam).</w:t>
-      </w:r>
-      <w:r>
-        <w:rPr>
-          <w:lang w:val="en-US"/>
-        </w:rPr>
-        <w:t xml:space="preserve"> </w:t>
-      </w:r>
-      <w:r>
-        <w:rPr>
-          <w:lang w:val="en-US"/>
-        </w:rPr>
-        <w:t xml:space="preserve">It consists of </w:t>
-      </w:r>
-      <w:r>
-        <w:rPr>
-          <w:lang w:val="en-US"/>
-        </w:rPr>
-        <w:t>180 questions on Languages, Human Sciences, Natural Sciences, and Mathematics. This data was not available during the LLMs' training period, contributing for the integrity of the experiment results.</w:t>
-      </w:r>
+        <w:rPr>
+          <w:lang w:val="en-AT" w:eastAsia="en-GB"/>
+        </w:rPr>
+      </w:pPr>
     </w:p>
     <w:p>
       <w:pPr>
-        <w:pStyle w:val="ListParagraph"/>
-        <w:numPr>
-          <w:ilvl w:val="1"/>
-          <w:numId w:val="53"/>
-        </w:numPr>
-        <w:rPr>
-          <w:lang w:val="en-US"/>
+        <w:rPr>
+          <w:lang w:val="en-AT" w:eastAsia="en-GB"/>
         </w:rPr>
       </w:pPr>
       <w:r>
         <w:rPr>
-          <w:rStyle w:val="Strong"/>
-          <w:lang w:val="en-US"/>
-        </w:rPr>
-        <w:t>Subject Areas:</w:t>
-      </w:r>
-      <w:r>
-        <w:rPr>
-          <w:lang w:val="en-US"/>
-        </w:rPr>
-        <w:t xml:space="preserve"> Questions are categorized into major subject domains (e.g., Mathematics, Language, Sciences, and Humanities) to allow analysis of performance variations (RQ2).</w:t>
-      </w:r>
-    </w:p>
-    <w:p>
-      <w:pPr>
-        <w:rPr>
-          <w:lang w:val="en-US"/>
-        </w:rPr>
-      </w:pPr>
-    </w:p>
-    <w:p>
-      <w:pPr>
-        <w:pStyle w:val="ListParagraph"/>
-        <w:numPr>
-          <w:ilvl w:val="0"/>
-          <w:numId w:val="53"/>
-        </w:numPr>
-        <w:rPr>
-          <w:lang w:val="en-US"/>
-        </w:rPr>
-      </w:pPr>
-      <w:r>
-        <w:rPr>
-          <w:lang w:val="en-US"/>
-        </w:rPr>
-        <w:t>Model and Environment</w:t>
-      </w:r>
-    </w:p>
-    <w:p>
-      <w:pPr>
-        <w:pStyle w:val="ListParagraph"/>
-        <w:numPr>
-          <w:ilvl w:val="1"/>
-          <w:numId w:val="53"/>
-        </w:numPr>
-        <w:rPr>
-          <w:lang w:val="en-US"/>
-        </w:rPr>
-      </w:pPr>
-      <w:r>
-        <w:rPr>
-          <w:rStyle w:val="Strong"/>
-          <w:lang w:val="en-US"/>
-        </w:rPr>
-        <w:t>Language Model:</w:t>
-      </w:r>
-      <w:r>
-        <w:rPr>
-          <w:lang w:val="en-US"/>
-        </w:rPr>
-        <w:t xml:space="preserve"> Experiments are conducted using GPT-</w:t>
-      </w:r>
-      <w:r>
-        <w:rPr>
-          <w:lang w:val="en-US"/>
-        </w:rPr>
-        <w:t>3.5</w:t>
-      </w:r>
-    </w:p>
-    <w:p>
-      <w:pPr>
-        <w:pStyle w:val="ListParagraph"/>
-        <w:numPr>
-          <w:ilvl w:val="1"/>
-          <w:numId w:val="53"/>
-        </w:numPr>
-        <w:rPr>
-          <w:lang w:val="en-US"/>
-        </w:rPr>
-      </w:pPr>
-      <w:r>
-        <w:rPr>
-          <w:rStyle w:val="Strong"/>
-          <w:lang w:val="en-US"/>
-        </w:rPr>
-        <w:t>Implementation:</w:t>
-      </w:r>
-      <w:r>
-        <w:rPr>
-          <w:lang w:val="en-US"/>
-        </w:rPr>
-        <w:t xml:space="preserve"> The prototype is implemented in a </w:t>
-      </w:r>
-      <w:proofErr w:type="spellStart"/>
-      <w:r>
-        <w:rPr>
-          <w:lang w:val="en-US"/>
-        </w:rPr>
-        <w:t>Jupyter</w:t>
-      </w:r>
-      <w:proofErr w:type="spellEnd"/>
-      <w:r>
-        <w:rPr>
-          <w:lang w:val="en-US"/>
-        </w:rPr>
-        <w:t xml:space="preserve"> Notebook, where the experimental pipeline is organized into data ingestion, prompt generation, response evaluation, and logging of results.</w:t>
+          <w:lang w:val="en-AT" w:eastAsia="en-GB"/>
+        </w:rPr>
+        <w:t>All experiments are conducted using GPT-3.5 as the underlying language model. The implementation is carried out in a Jupyter Notebook environment, where the experimental pipeline is structured into distinct stages: data ingestion, prompt generation, response evaluation, and results analysis. This setup enables clear reproducibility and modular experimentation across different prompting strategies.</w:t>
       </w:r>
     </w:p>
     <w:p>
@@ -3504,30 +3437,57 @@
       </w:pPr>
       <w:r>
         <w:rPr>
-          <w:rFonts w:hAnsi="Symbol"/>
           <w:lang w:val="en-AT" w:eastAsia="en-GB"/>
         </w:rPr>
-        <w:t></w:t>
+        <w:t>Chain-of-Thought (CoT) is a prompting technique designed to improve the reasoning abilities of large language models (LLMs)</w:t>
       </w:r>
+      <w:sdt>
+        <w:sdtPr>
+          <w:rPr>
+            <w:lang w:val="en-AT" w:eastAsia="en-GB"/>
+          </w:rPr>
+          <w:id w:val="842975943"/>
+          <w:citation/>
+        </w:sdtPr>
+        <w:sdtContent>
+          <w:r>
+            <w:rPr>
+              <w:lang w:val="en-AT" w:eastAsia="en-GB"/>
+            </w:rPr>
+            <w:fldChar w:fldCharType="begin"/>
+          </w:r>
+          <w:r>
+            <w:rPr>
+              <w:lang w:val="en-US" w:eastAsia="en-GB"/>
+            </w:rPr>
+            <w:instrText xml:space="preserve"> CITATION Wei221 \l 1031 </w:instrText>
+          </w:r>
+          <w:r>
+            <w:rPr>
+              <w:lang w:val="en-AT" w:eastAsia="en-GB"/>
+            </w:rPr>
+            <w:fldChar w:fldCharType="separate"/>
+          </w:r>
+          <w:r>
+            <w:rPr>
+              <w:noProof/>
+              <w:lang w:val="en-US" w:eastAsia="en-GB"/>
+            </w:rPr>
+            <w:t xml:space="preserve"> [1]</w:t>
+          </w:r>
+          <w:r>
+            <w:rPr>
+              <w:lang w:val="en-AT" w:eastAsia="en-GB"/>
+            </w:rPr>
+            <w:fldChar w:fldCharType="end"/>
+          </w:r>
+        </w:sdtContent>
+      </w:sdt>
       <w:r>
         <w:rPr>
           <w:lang w:val="en-AT" w:eastAsia="en-GB"/>
         </w:rPr>
-        <w:t xml:space="preserve">  </w:t>
-      </w:r>
-      <w:r>
-        <w:rPr>
-          <w:b/>
-          <w:bCs/>
-          <w:lang w:val="en-AT" w:eastAsia="en-GB"/>
-        </w:rPr>
-        <w:t>Concept:</w:t>
-      </w:r>
-      <w:r>
-        <w:rPr>
-          <w:lang w:val="en-AT" w:eastAsia="en-GB"/>
-        </w:rPr>
-        <w:t xml:space="preserve"> This technique involves including a few-shot set of examples that contain not only input–output pairs but also explicit intermediate reasoning steps (the “chain of thought”). </w:t>
+        <w:t>. Instead of asking the model to answer a question directly, CoT prompting encourages it to think step-by-step, just like a human solving a complex problem.</w:t>
       </w:r>
     </w:p>
     <w:p>
@@ -3536,36 +3496,281 @@
           <w:lang w:val="en-AT" w:eastAsia="en-GB"/>
         </w:rPr>
       </w:pPr>
+    </w:p>
+    <w:p>
+      <w:pPr>
+        <w:rPr>
+          <w:lang w:val="en-AT" w:eastAsia="en-GB"/>
+        </w:rPr>
+      </w:pPr>
       <w:r>
         <w:rPr>
-          <w:rFonts w:hAnsi="Symbol"/>
           <w:lang w:val="en-AT" w:eastAsia="en-GB"/>
         </w:rPr>
-        <w:t></w:t>
+        <w:t xml:space="preserve">In a standard prompt, </w:t>
       </w:r>
       <w:r>
         <w:rPr>
           <w:lang w:val="en-AT" w:eastAsia="en-GB"/>
         </w:rPr>
-        <w:t xml:space="preserve">  </w:t>
+        <w:t>one</w:t>
       </w:r>
       <w:r>
         <w:rPr>
-          <w:b/>
-          <w:bCs/>
           <w:lang w:val="en-AT" w:eastAsia="en-GB"/>
         </w:rPr>
-        <w:t>Implementation:</w:t>
-      </w:r>
-      <w:r>
-        <w:rPr>
-          <w:lang w:val="en-AT" w:eastAsia="en-GB"/>
-        </w:rPr>
-        <w:t xml:space="preserve"> For each ENEM question, the prompt provides exemplars where the model “thinks aloud” before arriving at a final answer. </w:t>
+        <w:t xml:space="preserve"> might ask:</w:t>
       </w:r>
     </w:p>
     <w:p>
       <w:pPr>
+        <w:rPr>
+          <w:i/>
+          <w:iCs/>
+          <w:lang w:val="en-AT" w:eastAsia="en-GB"/>
+        </w:rPr>
+      </w:pPr>
+      <w:r>
+        <w:rPr>
+          <w:i/>
+          <w:iCs/>
+          <w:lang w:val="en-AT" w:eastAsia="en-GB"/>
+        </w:rPr>
+        <w:t>Q: If there are 3 cars and each car has 4 tires, how many tires are there in total?</w:t>
+      </w:r>
+    </w:p>
+    <w:p>
+      <w:pPr>
+        <w:ind w:firstLine="709"/>
+        <w:rPr>
+          <w:lang w:val="en-AT" w:eastAsia="en-GB"/>
+        </w:rPr>
+      </w:pPr>
+    </w:p>
+    <w:p>
+      <w:pPr>
+        <w:rPr>
+          <w:lang w:val="en-AT" w:eastAsia="en-GB"/>
+        </w:rPr>
+      </w:pPr>
+      <w:r>
+        <w:rPr>
+          <w:lang w:val="en-AT" w:eastAsia="en-GB"/>
+        </w:rPr>
+        <w:t>And expect the model to respond:</w:t>
+      </w:r>
+    </w:p>
+    <w:p>
+      <w:pPr>
+        <w:rPr>
+          <w:i/>
+          <w:iCs/>
+          <w:lang w:val="en-AT" w:eastAsia="en-GB"/>
+        </w:rPr>
+      </w:pPr>
+      <w:r>
+        <w:rPr>
+          <w:i/>
+          <w:iCs/>
+          <w:lang w:val="en-AT" w:eastAsia="en-GB"/>
+        </w:rPr>
+        <w:lastRenderedPageBreak/>
+        <w:t>A: 12.</w:t>
+      </w:r>
+    </w:p>
+    <w:p>
+      <w:pPr>
+        <w:rPr>
+          <w:lang w:val="en-AT" w:eastAsia="en-GB"/>
+        </w:rPr>
+      </w:pPr>
+    </w:p>
+    <w:p>
+      <w:pPr>
+        <w:rPr>
+          <w:lang w:val="en-AT" w:eastAsia="en-GB"/>
+        </w:rPr>
+      </w:pPr>
+      <w:r>
+        <w:rPr>
+          <w:lang w:val="en-AT" w:eastAsia="en-GB"/>
+        </w:rPr>
+        <w:t>With Chain-of-Thought prompting, the model is instead encouraged to reason like this:</w:t>
+      </w:r>
+    </w:p>
+    <w:p>
+      <w:pPr>
+        <w:rPr>
+          <w:i/>
+          <w:iCs/>
+          <w:lang w:val="en-AT" w:eastAsia="en-GB"/>
+        </w:rPr>
+      </w:pPr>
+      <w:r>
+        <w:rPr>
+          <w:i/>
+          <w:iCs/>
+          <w:lang w:val="en-AT" w:eastAsia="en-GB"/>
+        </w:rPr>
+        <w:t>A: Each car has 4 tires. There are 3 cars. So, 3 × 4 = 12 tires in total.</w:t>
+      </w:r>
+    </w:p>
+    <w:p>
+      <w:pPr>
+        <w:ind w:firstLine="709"/>
+        <w:rPr>
+          <w:lang w:val="en-AT" w:eastAsia="en-GB"/>
+        </w:rPr>
+      </w:pPr>
+    </w:p>
+    <w:p>
+      <w:pPr>
+        <w:rPr>
+          <w:lang w:val="en-AT" w:eastAsia="en-GB"/>
+        </w:rPr>
+      </w:pPr>
+      <w:r>
+        <w:rPr>
+          <w:lang w:val="en-AT" w:eastAsia="en-GB"/>
+        </w:rPr>
+        <w:t>This method works particularly well for tasks that involve multi-step reasoning, such as mathematical problems, logic puzzles, or any task where intermediate steps are useful for reaching the final answer.</w:t>
+      </w:r>
+    </w:p>
+    <w:p>
+      <w:pPr>
+        <w:rPr>
+          <w:lang w:val="en-AT" w:eastAsia="en-GB"/>
+        </w:rPr>
+      </w:pPr>
+      <w:r>
+        <w:rPr>
+          <w:lang w:val="en-AT" w:eastAsia="en-GB"/>
+        </w:rPr>
+        <w:t xml:space="preserve">The authors of the paper showed that CoT significantly improves the accuracy of models like GPT-3 on benchmark datasets </w:t>
+      </w:r>
+      <w:r>
+        <w:rPr>
+          <w:lang w:val="en-AT" w:eastAsia="en-GB"/>
+        </w:rPr>
+        <w:t>like</w:t>
+      </w:r>
+      <w:r>
+        <w:rPr>
+          <w:lang w:val="en-AT" w:eastAsia="en-GB"/>
+        </w:rPr>
+        <w:t xml:space="preserve"> GSM8K for grade school math)</w:t>
+      </w:r>
+      <w:sdt>
+        <w:sdtPr>
+          <w:rPr>
+            <w:lang w:val="en-AT" w:eastAsia="en-GB"/>
+          </w:rPr>
+          <w:id w:val="1236508676"/>
+          <w:citation/>
+        </w:sdtPr>
+        <w:sdtContent>
+          <w:r>
+            <w:rPr>
+              <w:lang w:val="en-AT" w:eastAsia="en-GB"/>
+            </w:rPr>
+            <w:fldChar w:fldCharType="begin"/>
+          </w:r>
+          <w:r>
+            <w:rPr>
+              <w:lang w:val="en-US" w:eastAsia="en-GB"/>
+            </w:rPr>
+            <w:instrText xml:space="preserve"> CITATION Wei221 \l 1031 </w:instrText>
+          </w:r>
+          <w:r>
+            <w:rPr>
+              <w:lang w:val="en-AT" w:eastAsia="en-GB"/>
+            </w:rPr>
+            <w:fldChar w:fldCharType="separate"/>
+          </w:r>
+          <w:r>
+            <w:rPr>
+              <w:noProof/>
+              <w:lang w:val="en-US" w:eastAsia="en-GB"/>
+            </w:rPr>
+            <w:t xml:space="preserve"> [1]</w:t>
+          </w:r>
+          <w:r>
+            <w:rPr>
+              <w:lang w:val="en-AT" w:eastAsia="en-GB"/>
+            </w:rPr>
+            <w:fldChar w:fldCharType="end"/>
+          </w:r>
+        </w:sdtContent>
+      </w:sdt>
+      <w:r>
+        <w:rPr>
+          <w:lang w:val="en-AT" w:eastAsia="en-GB"/>
+        </w:rPr>
+        <w:t>. They also found that CoT only works well with sufficiently large models</w:t>
+      </w:r>
+      <w:sdt>
+        <w:sdtPr>
+          <w:rPr>
+            <w:lang w:val="en-AT" w:eastAsia="en-GB"/>
+          </w:rPr>
+          <w:id w:val="-1686895825"/>
+          <w:citation/>
+        </w:sdtPr>
+        <w:sdtContent>
+          <w:r>
+            <w:rPr>
+              <w:lang w:val="en-AT" w:eastAsia="en-GB"/>
+            </w:rPr>
+            <w:fldChar w:fldCharType="begin"/>
+          </w:r>
+          <w:r>
+            <w:rPr>
+              <w:lang w:val="en-US" w:eastAsia="en-GB"/>
+            </w:rPr>
+            <w:instrText xml:space="preserve"> CITATION Wei221 \l 1031 </w:instrText>
+          </w:r>
+          <w:r>
+            <w:rPr>
+              <w:lang w:val="en-AT" w:eastAsia="en-GB"/>
+            </w:rPr>
+            <w:fldChar w:fldCharType="separate"/>
+          </w:r>
+          <w:r>
+            <w:rPr>
+              <w:noProof/>
+              <w:lang w:val="en-US" w:eastAsia="en-GB"/>
+            </w:rPr>
+            <w:t xml:space="preserve"> [1]</w:t>
+          </w:r>
+          <w:r>
+            <w:rPr>
+              <w:lang w:val="en-AT" w:eastAsia="en-GB"/>
+            </w:rPr>
+            <w:fldChar w:fldCharType="end"/>
+          </w:r>
+        </w:sdtContent>
+      </w:sdt>
+      <w:r>
+        <w:rPr>
+          <w:lang w:val="en-AT" w:eastAsia="en-GB"/>
+        </w:rPr>
+        <w:t xml:space="preserve"> </w:t>
+      </w:r>
+      <w:r>
+        <w:rPr>
+          <w:lang w:val="en-AT" w:eastAsia="en-GB"/>
+        </w:rPr>
+        <w:t>, l</w:t>
+      </w:r>
+      <w:r>
+        <w:rPr>
+          <w:lang w:val="en-AT" w:eastAsia="en-GB"/>
+        </w:rPr>
+        <w:t>ike GPT-3. Smaller models, such as 13B or less, don’t benefit as much because they struggle to produce coherent reasoning steps.</w:t>
+      </w:r>
+    </w:p>
+    <w:p>
+      <w:pPr>
         <w:pStyle w:val="Heading3"/>
         <w:rPr>
           <w:lang w:val="en-GB"/>
@@ -3575,7 +3780,6 @@
         <w:rPr>
           <w:lang w:val="en-GB"/>
         </w:rPr>
-        <w:lastRenderedPageBreak/>
         <w:t>Chain-of-Verification (</w:t>
       </w:r>
       <w:proofErr w:type="spellStart"/>
@@ -3601,30 +3805,159 @@
       </w:pPr>
       <w:r>
         <w:rPr>
-          <w:rFonts w:hAnsi="Symbol"/>
           <w:lang w:val="en-AT" w:eastAsia="en-GB"/>
         </w:rPr>
-        <w:t></w:t>
+        <w:t>Chain-of-Verification (CoVe)</w:t>
+      </w:r>
+      <w:sdt>
+        <w:sdtPr>
+          <w:rPr>
+            <w:lang w:val="en-AT" w:eastAsia="en-GB"/>
+          </w:rPr>
+          <w:id w:val="1265807687"/>
+          <w:citation/>
+        </w:sdtPr>
+        <w:sdtContent>
+          <w:r>
+            <w:rPr>
+              <w:lang w:val="en-AT" w:eastAsia="en-GB"/>
+            </w:rPr>
+            <w:fldChar w:fldCharType="begin"/>
+          </w:r>
+          <w:r>
+            <w:rPr>
+              <w:lang w:val="en-US" w:eastAsia="en-GB"/>
+            </w:rPr>
+            <w:instrText xml:space="preserve"> CITATION She23 \l 1031 </w:instrText>
+          </w:r>
+          <w:r>
+            <w:rPr>
+              <w:lang w:val="en-AT" w:eastAsia="en-GB"/>
+            </w:rPr>
+            <w:fldChar w:fldCharType="separate"/>
+          </w:r>
+          <w:r>
+            <w:rPr>
+              <w:noProof/>
+              <w:lang w:val="en-US" w:eastAsia="en-GB"/>
+            </w:rPr>
+            <w:t xml:space="preserve"> [2]</w:t>
+          </w:r>
+          <w:r>
+            <w:rPr>
+              <w:lang w:val="en-AT" w:eastAsia="en-GB"/>
+            </w:rPr>
+            <w:fldChar w:fldCharType="end"/>
+          </w:r>
+        </w:sdtContent>
+      </w:sdt>
+      <w:r>
+        <w:rPr>
+          <w:lang w:val="en-AT" w:eastAsia="en-GB"/>
+        </w:rPr>
+        <w:t xml:space="preserve"> is a prompting strategy designed to reduce hallucinations—confident</w:t>
       </w:r>
       <w:r>
         <w:rPr>
           <w:lang w:val="en-AT" w:eastAsia="en-GB"/>
         </w:rPr>
-        <w:t xml:space="preserve">  </w:t>
+        <w:t xml:space="preserve">-sounding </w:t>
       </w:r>
       <w:r>
         <w:rPr>
-          <w:b/>
-          <w:bCs/>
           <w:lang w:val="en-AT" w:eastAsia="en-GB"/>
         </w:rPr>
-        <w:t>Concept:</w:t>
+        <w:t xml:space="preserve">but </w:t>
       </w:r>
       <w:r>
         <w:rPr>
           <w:lang w:val="en-AT" w:eastAsia="en-GB"/>
         </w:rPr>
-        <w:t xml:space="preserve"> CoVe is designed to reduce factual hallucinations by having the model verify its own responses. </w:t>
+        <w:t xml:space="preserve">factually </w:t>
+      </w:r>
+      <w:r>
+        <w:rPr>
+          <w:lang w:val="en-AT" w:eastAsia="en-GB"/>
+        </w:rPr>
+        <w:t xml:space="preserve">incorrect answers—in </w:t>
+      </w:r>
+      <w:r>
+        <w:rPr>
+          <w:lang w:val="en-AT" w:eastAsia="en-GB"/>
+        </w:rPr>
+        <w:t>LLMs</w:t>
+      </w:r>
+      <w:r>
+        <w:rPr>
+          <w:lang w:val="en-AT" w:eastAsia="en-GB"/>
+        </w:rPr>
+        <w:t>. Instead of just generating an answer and stopping there, the model verifies its own answer through a series of reasoning and checking steps.</w:t>
+      </w:r>
+      <w:r>
+        <w:rPr>
+          <w:lang w:val="en-AT" w:eastAsia="en-GB"/>
+        </w:rPr>
+        <w:t xml:space="preserve"> </w:t>
+      </w:r>
+      <w:r>
+        <w:rPr>
+          <w:lang w:val="en-AT" w:eastAsia="en-GB"/>
+        </w:rPr>
+        <w:t>This method helps LLMs catch their own mistakes</w:t>
+      </w:r>
+      <w:sdt>
+        <w:sdtPr>
+          <w:rPr>
+            <w:lang w:val="en-AT" w:eastAsia="en-GB"/>
+          </w:rPr>
+          <w:id w:val="878977955"/>
+          <w:citation/>
+        </w:sdtPr>
+        <w:sdtContent>
+          <w:r>
+            <w:rPr>
+              <w:lang w:val="en-AT" w:eastAsia="en-GB"/>
+            </w:rPr>
+            <w:fldChar w:fldCharType="begin"/>
+          </w:r>
+          <w:r>
+            <w:rPr>
+              <w:lang w:val="en-US" w:eastAsia="en-GB"/>
+            </w:rPr>
+            <w:instrText xml:space="preserve"> CITATION She23 \l 1031 </w:instrText>
+          </w:r>
+          <w:r>
+            <w:rPr>
+              <w:lang w:val="en-AT" w:eastAsia="en-GB"/>
+            </w:rPr>
+            <w:fldChar w:fldCharType="separate"/>
+          </w:r>
+          <w:r>
+            <w:rPr>
+              <w:noProof/>
+              <w:lang w:val="en-US" w:eastAsia="en-GB"/>
+            </w:rPr>
+            <w:t xml:space="preserve"> [2]</w:t>
+          </w:r>
+          <w:r>
+            <w:rPr>
+              <w:lang w:val="en-AT" w:eastAsia="en-GB"/>
+            </w:rPr>
+            <w:fldChar w:fldCharType="end"/>
+          </w:r>
+        </w:sdtContent>
+      </w:sdt>
+      <w:r>
+        <w:rPr>
+          <w:lang w:val="en-AT" w:eastAsia="en-GB"/>
+        </w:rPr>
+        <w:t xml:space="preserve"> </w:t>
+      </w:r>
+      <w:r>
+        <w:rPr>
+          <w:lang w:val="en-AT" w:eastAsia="en-GB"/>
+        </w:rPr>
+        <w:t>by prompting them to reflect on the truthfulness and correctness of what they wrote.</w:t>
       </w:r>
     </w:p>
     <w:p>
@@ -3635,38 +3968,36 @@
       </w:pPr>
       <w:r>
         <w:rPr>
-          <w:rFonts w:hAnsi="Symbol"/>
           <w:lang w:val="en-AT" w:eastAsia="en-GB"/>
         </w:rPr>
-        <w:t></w:t>
+        <w:t xml:space="preserve">The process has </w:t>
       </w:r>
       <w:r>
         <w:rPr>
           <w:lang w:val="en-AT" w:eastAsia="en-GB"/>
         </w:rPr>
-        <w:t xml:space="preserve">  </w:t>
+        <w:t>four</w:t>
       </w:r>
       <w:r>
         <w:rPr>
-          <w:b/>
-          <w:bCs/>
           <w:lang w:val="en-AT" w:eastAsia="en-GB"/>
         </w:rPr>
-        <w:t>Implementation:</w:t>
-      </w:r>
-      <w:r>
-        <w:rPr>
-          <w:lang w:val="en-AT" w:eastAsia="en-GB"/>
-        </w:rPr>
-        <w:t xml:space="preserve"> The process is divided into four steps: </w:t>
+        <w:t xml:space="preserve"> main parts:</w:t>
       </w:r>
     </w:p>
     <w:p>
       <w:pPr>
+        <w:rPr>
+          <w:lang w:val="en-AT" w:eastAsia="en-GB"/>
+        </w:rPr>
+      </w:pPr>
+    </w:p>
+    <w:p>
+      <w:pPr>
         <w:pStyle w:val="ListParagraph"/>
         <w:numPr>
           <w:ilvl w:val="0"/>
-          <w:numId w:val="54"/>
+          <w:numId w:val="67"/>
         </w:numPr>
         <w:rPr>
           <w:lang w:val="en-AT" w:eastAsia="en-GB"/>
@@ -3674,99 +4005,259 @@
       </w:pPr>
       <w:r>
         <w:rPr>
-          <w:b/>
-          <w:bCs/>
           <w:lang w:val="en-AT" w:eastAsia="en-GB"/>
         </w:rPr>
-        <w:t>Baseline Generation:</w:t>
-      </w:r>
-      <w:r>
-        <w:rPr>
-          <w:lang w:val="en-AT" w:eastAsia="en-GB"/>
-        </w:rPr>
-        <w:t xml:space="preserve"> The model generates an initial answer.</w:t>
+        <w:t>Drafting</w:t>
       </w:r>
     </w:p>
     <w:p>
       <w:pPr>
         <w:pStyle w:val="ListParagraph"/>
-        <w:numPr>
-          <w:ilvl w:val="0"/>
-          <w:numId w:val="54"/>
-        </w:numPr>
+        <w:ind w:left="0"/>
         <w:rPr>
           <w:lang w:val="en-AT" w:eastAsia="en-GB"/>
         </w:rPr>
       </w:pPr>
       <w:r>
         <w:rPr>
-          <w:b/>
-          <w:bCs/>
           <w:lang w:val="en-AT" w:eastAsia="en-GB"/>
         </w:rPr>
-        <w:t>Planning Verification:</w:t>
+        <w:t>The model first generates an initial answer to the question</w:t>
       </w:r>
       <w:r>
         <w:rPr>
           <w:lang w:val="en-AT" w:eastAsia="en-GB"/>
         </w:rPr>
-        <w:t xml:space="preserve"> The model produces a series of verification questions aimed at fact-checking the baseline response.</w:t>
+        <w:t>.</w:t>
       </w:r>
     </w:p>
     <w:p>
       <w:pPr>
+        <w:rPr>
+          <w:lang w:val="en-AT" w:eastAsia="en-GB"/>
+        </w:rPr>
+      </w:pPr>
+    </w:p>
+    <w:p>
+      <w:pPr>
         <w:pStyle w:val="ListParagraph"/>
         <w:numPr>
           <w:ilvl w:val="0"/>
-          <w:numId w:val="54"/>
+          <w:numId w:val="67"/>
         </w:numPr>
         <w:rPr>
+          <w:rFonts w:ascii="Times New Roman" w:hAnsi="Times New Roman"/>
+          <w:sz w:val="24"/>
           <w:lang w:val="en-AT" w:eastAsia="en-GB"/>
         </w:rPr>
       </w:pPr>
       <w:r>
         <w:rPr>
-          <w:b/>
-          <w:bCs/>
-          <w:lang w:val="en-AT" w:eastAsia="en-GB"/>
-        </w:rPr>
-        <w:t>Execution of Verifications:</w:t>
-      </w:r>
-      <w:r>
-        <w:rPr>
-          <w:lang w:val="en-AT" w:eastAsia="en-GB"/>
-        </w:rPr>
-        <w:t xml:space="preserve"> Each verification question is independently answered, ensuring that the process does not simply echo the original output.</w:t>
+          <w:lang w:val="en-US"/>
+        </w:rPr>
+        <w:t>Planning the Verifications</w:t>
       </w:r>
     </w:p>
     <w:p>
       <w:pPr>
+        <w:rPr>
+          <w:lang w:val="en-US"/>
+        </w:rPr>
+      </w:pPr>
+      <w:r>
+        <w:rPr>
+          <w:lang w:val="en-US"/>
+        </w:rPr>
+        <w:t xml:space="preserve">The model </w:t>
+      </w:r>
+      <w:r>
+        <w:rPr>
+          <w:rStyle w:val="Strong"/>
+          <w:b w:val="0"/>
+          <w:bCs w:val="0"/>
+          <w:lang w:val="en-US"/>
+        </w:rPr>
+        <w:t>analyzes the draft</w:t>
+      </w:r>
+      <w:r>
+        <w:rPr>
+          <w:b/>
+          <w:bCs/>
+          <w:lang w:val="en-US"/>
+        </w:rPr>
+        <w:t xml:space="preserve"> </w:t>
+      </w:r>
+      <w:r>
+        <w:rPr>
+          <w:lang w:val="en-US"/>
+        </w:rPr>
+        <w:t xml:space="preserve">and identifies which parts of it need to be checked. For example, if the answer includes facts, dates, or steps in a calculation, the model breaks those down into specific items for verification. This planning stage produces </w:t>
+      </w:r>
+      <w:r>
+        <w:rPr>
+          <w:rStyle w:val="Strong"/>
+          <w:b w:val="0"/>
+          <w:bCs w:val="0"/>
+          <w:lang w:val="en-US"/>
+        </w:rPr>
+        <w:t>verification questions</w:t>
+      </w:r>
+      <w:r>
+        <w:rPr>
+          <w:lang w:val="en-US"/>
+        </w:rPr>
+        <w:t>, such as:</w:t>
+      </w:r>
+    </w:p>
+    <w:p>
+      <w:pPr>
         <w:pStyle w:val="ListParagraph"/>
         <w:numPr>
           <w:ilvl w:val="0"/>
-          <w:numId w:val="54"/>
+          <w:numId w:val="62"/>
         </w:numPr>
         <w:rPr>
-          <w:lang w:val="en-AT" w:eastAsia="en-GB"/>
+          <w:lang w:val="en-US"/>
         </w:rPr>
       </w:pPr>
       <w:r>
         <w:rPr>
-          <w:b/>
-          <w:bCs/>
-          <w:lang w:val="en-AT" w:eastAsia="en-GB"/>
-        </w:rPr>
-        <w:t>Final Response:</w:t>
-      </w:r>
-      <w:r>
-        <w:rPr>
-          <w:lang w:val="en-AT" w:eastAsia="en-GB"/>
-        </w:rPr>
-        <w:t xml:space="preserve"> The model generates a final, revised answer that integrates the results of the verifications.</w:t>
+          <w:lang w:val="en-US"/>
+        </w:rPr>
+        <w:t>“Is Nix a moon of Mars?”</w:t>
       </w:r>
     </w:p>
     <w:p>
       <w:pPr>
+        <w:pStyle w:val="ListParagraph"/>
+        <w:numPr>
+          <w:ilvl w:val="0"/>
+          <w:numId w:val="62"/>
+        </w:numPr>
+        <w:rPr>
+          <w:lang w:val="en-US"/>
+        </w:rPr>
+      </w:pPr>
+      <w:r>
+        <w:rPr>
+          <w:lang w:val="en-US"/>
+        </w:rPr>
+        <w:t>“Did event X happen in year Y?”</w:t>
+      </w:r>
+    </w:p>
+    <w:p>
+      <w:pPr>
+        <w:rPr>
+          <w:lang w:val="en-US"/>
+        </w:rPr>
+      </w:pPr>
+    </w:p>
+    <w:p>
+      <w:pPr>
+        <w:pStyle w:val="ListParagraph"/>
+        <w:numPr>
+          <w:ilvl w:val="0"/>
+          <w:numId w:val="67"/>
+        </w:numPr>
+        <w:rPr>
+          <w:rFonts w:ascii="Times New Roman" w:hAnsi="Times New Roman"/>
+          <w:sz w:val="24"/>
+          <w:lang w:val="en-AT" w:eastAsia="en-GB"/>
+        </w:rPr>
+      </w:pPr>
+      <w:r>
+        <w:t>Executing the Verifications</w:t>
+      </w:r>
+    </w:p>
+    <w:p>
+      <w:pPr>
+        <w:rPr>
+          <w:lang w:val="en-US"/>
+        </w:rPr>
+      </w:pPr>
+      <w:r>
+        <w:rPr>
+          <w:lang w:val="en-US"/>
+        </w:rPr>
+        <w:t xml:space="preserve">The model then </w:t>
+      </w:r>
+      <w:r>
+        <w:rPr>
+          <w:rStyle w:val="Strong"/>
+          <w:b w:val="0"/>
+          <w:bCs w:val="0"/>
+          <w:lang w:val="en-US"/>
+        </w:rPr>
+        <w:t>answers each verification question</w:t>
+      </w:r>
+      <w:r>
+        <w:rPr>
+          <w:lang w:val="en-US"/>
+        </w:rPr>
+        <w:t xml:space="preserve"> separately. For each one, it uses a dedicated verification prompt and examines whether the original statement holds true</w:t>
+      </w:r>
+      <w:r>
+        <w:rPr>
+          <w:lang w:val="en-US"/>
+        </w:rPr>
+        <w:t xml:space="preserve"> through</w:t>
+      </w:r>
+      <w:r>
+        <w:rPr>
+          <w:lang w:val="en-US"/>
+        </w:rPr>
+        <w:t xml:space="preserve"> fact-checking, logic checks, or math reasoning.</w:t>
+      </w:r>
+    </w:p>
+    <w:p>
+      <w:pPr>
+        <w:rPr>
+          <w:lang w:val="en-AT" w:eastAsia="en-GB"/>
+        </w:rPr>
+      </w:pPr>
+    </w:p>
+    <w:p>
+      <w:pPr>
+        <w:pStyle w:val="ListParagraph"/>
+        <w:numPr>
+          <w:ilvl w:val="0"/>
+          <w:numId w:val="67"/>
+        </w:numPr>
+        <w:rPr>
+          <w:lang w:val="en-AT" w:eastAsia="en-GB"/>
+        </w:rPr>
+      </w:pPr>
+      <w:r>
+        <w:rPr>
+          <w:lang w:val="en-AT" w:eastAsia="en-GB"/>
+        </w:rPr>
+        <w:t>Refinement</w:t>
+      </w:r>
+    </w:p>
+    <w:p>
+      <w:pPr>
+        <w:pStyle w:val="ListParagraph"/>
+        <w:ind w:left="0"/>
+        <w:rPr>
+          <w:lang w:val="en-AT" w:eastAsia="en-GB"/>
+        </w:rPr>
+      </w:pPr>
+      <w:r>
+        <w:rPr>
+          <w:lang w:val="en-AT" w:eastAsia="en-GB"/>
+        </w:rPr>
+        <w:t>Finally, the model uses the verification results to revise the original answer if needed. If any verification step finds an issue, the answer is updated to fix it.</w:t>
+      </w:r>
+    </w:p>
+    <w:p>
+      <w:pPr>
+        <w:rPr>
+          <w:lang w:val="en-AT"/>
+        </w:rPr>
+      </w:pPr>
+    </w:p>
+    <w:p>
+      <w:pPr>
         <w:pStyle w:val="Heading3"/>
         <w:rPr>
           <w:lang w:val="en-GB"/>
@@ -3776,6 +4267,7 @@
         <w:rPr>
           <w:lang w:val="en-GB"/>
         </w:rPr>
+        <w:lastRenderedPageBreak/>
         <w:t>Self-Refine</w:t>
       </w:r>
     </w:p>
@@ -3787,30 +4279,81 @@
       </w:pPr>
       <w:r>
         <w:rPr>
-          <w:rFonts w:hAnsi="Symbol"/>
           <w:lang w:val="en-AT" w:eastAsia="en-GB"/>
         </w:rPr>
-        <w:t></w:t>
+        <w:t>SELF-REFINE</w:t>
       </w:r>
       <w:r>
         <w:rPr>
           <w:lang w:val="en-AT" w:eastAsia="en-GB"/>
         </w:rPr>
-        <w:t xml:space="preserve">  </w:t>
+        <w:t xml:space="preserve"> </w:t>
       </w:r>
       <w:r>
         <w:rPr>
-          <w:b/>
-          <w:bCs/>
           <w:lang w:val="en-AT" w:eastAsia="en-GB"/>
         </w:rPr>
-        <w:t>Concept:</w:t>
+        <w:t>is a method that improves the quality of outputs from large language models (LLMs)</w:t>
+      </w:r>
+      <w:sdt>
+        <w:sdtPr>
+          <w:rPr>
+            <w:lang w:val="en-AT" w:eastAsia="en-GB"/>
+          </w:rPr>
+          <w:id w:val="-1597937885"/>
+          <w:citation/>
+        </w:sdtPr>
+        <w:sdtContent>
+          <w:r>
+            <w:rPr>
+              <w:lang w:val="en-AT" w:eastAsia="en-GB"/>
+            </w:rPr>
+            <w:fldChar w:fldCharType="begin"/>
+          </w:r>
+          <w:r>
+            <w:rPr>
+              <w:lang w:val="en-US" w:eastAsia="en-GB"/>
+            </w:rPr>
+            <w:instrText xml:space="preserve"> CITATION Mad23 \l 1031 </w:instrText>
+          </w:r>
+          <w:r>
+            <w:rPr>
+              <w:lang w:val="en-AT" w:eastAsia="en-GB"/>
+            </w:rPr>
+            <w:fldChar w:fldCharType="separate"/>
+          </w:r>
+          <w:r>
+            <w:rPr>
+              <w:noProof/>
+              <w:lang w:val="en-US" w:eastAsia="en-GB"/>
+            </w:rPr>
+            <w:t xml:space="preserve"> [3]</w:t>
+          </w:r>
+          <w:r>
+            <w:rPr>
+              <w:lang w:val="en-AT" w:eastAsia="en-GB"/>
+            </w:rPr>
+            <w:fldChar w:fldCharType="end"/>
+          </w:r>
+        </w:sdtContent>
+      </w:sdt>
+      <w:r>
+        <w:rPr>
+          <w:lang w:val="en-AT" w:eastAsia="en-GB"/>
+        </w:rPr>
+        <w:t xml:space="preserve"> </w:t>
       </w:r>
       <w:r>
         <w:rPr>
           <w:lang w:val="en-AT" w:eastAsia="en-GB"/>
         </w:rPr>
-        <w:t xml:space="preserve"> Self-Refine is an iterative method in which the model first generates an initial answer, then produces feedback on its own response, and subsequently refines its answer based on this feedback. </w:t>
+        <w:t>by letting them revise their own responses through feedback and refinement</w:t>
+      </w:r>
+      <w:r>
+        <w:rPr>
+          <w:lang w:val="en-AT" w:eastAsia="en-GB"/>
+        </w:rPr>
+        <w:t>.</w:t>
       </w:r>
     </w:p>
     <w:p>
@@ -3819,32 +4362,370 @@
           <w:lang w:val="en-AT" w:eastAsia="en-GB"/>
         </w:rPr>
       </w:pPr>
+    </w:p>
+    <w:p>
+      <w:pPr>
+        <w:rPr>
+          <w:lang w:val="en-AT" w:eastAsia="en-GB"/>
+        </w:rPr>
+      </w:pPr>
       <w:r>
         <w:rPr>
-          <w:rFonts w:hAnsi="Symbol"/>
           <w:lang w:val="en-AT" w:eastAsia="en-GB"/>
         </w:rPr>
-        <w:t></w:t>
+        <w:t xml:space="preserve">Instead of generating a final answer in one go, SELF-REFINE works in </w:t>
       </w:r>
       <w:r>
         <w:rPr>
           <w:lang w:val="en-AT" w:eastAsia="en-GB"/>
         </w:rPr>
-        <w:t xml:space="preserve">  </w:t>
+        <w:t xml:space="preserve">feedback </w:t>
       </w:r>
       <w:r>
         <w:rPr>
+          <w:lang w:val="en-AT" w:eastAsia="en-GB"/>
+        </w:rPr>
+        <w:t>iterations. The same model plays three roles: it generates the initial response, gives feedback on it, and then improves it based on that feedback. This process continues until the result is good enough or a stopping condition is met.</w:t>
+      </w:r>
+    </w:p>
+    <w:p>
+      <w:pPr>
+        <w:rPr>
+          <w:lang w:val="en-AT" w:eastAsia="en-GB"/>
+        </w:rPr>
+      </w:pPr>
+      <w:r>
+        <w:rPr>
+          <w:lang w:val="en-AT" w:eastAsia="en-GB"/>
+        </w:rPr>
+        <w:t>The method has three main steps:</w:t>
+      </w:r>
+    </w:p>
+    <w:p>
+      <w:pPr>
+        <w:rPr>
+          <w:lang w:val="en-AT" w:eastAsia="en-GB"/>
+        </w:rPr>
+      </w:pPr>
+    </w:p>
+    <w:p>
+      <w:pPr>
+        <w:pStyle w:val="ListParagraph"/>
+        <w:numPr>
+          <w:ilvl w:val="0"/>
+          <w:numId w:val="69"/>
+        </w:numPr>
+        <w:rPr>
+          <w:rFonts w:ascii="Times New Roman" w:hAnsi="Times New Roman"/>
           <w:b/>
           <w:bCs/>
+          <w:sz w:val="24"/>
           <w:lang w:val="en-AT" w:eastAsia="en-GB"/>
         </w:rPr>
-        <w:t>Implementation:</w:t>
+      </w:pPr>
+      <w:r>
+        <w:rPr>
+          <w:rStyle w:val="Strong"/>
+          <w:b w:val="0"/>
+          <w:bCs w:val="0"/>
+          <w:lang w:val="en-US"/>
+        </w:rPr>
+        <w:t>Initial Generation</w:t>
+      </w:r>
+    </w:p>
+    <w:p>
+      <w:pPr>
+        <w:rPr>
+          <w:lang w:val="en-US"/>
+        </w:rPr>
+      </w:pPr>
+      <w:r>
+        <w:rPr>
+          <w:lang w:val="en-US"/>
+        </w:rPr>
+        <w:t xml:space="preserve">The model first produces an answer to the input using a normal prompt. This is the </w:t>
       </w:r>
       <w:r>
         <w:rPr>
-          <w:lang w:val="en-AT" w:eastAsia="en-GB"/>
-        </w:rPr>
-        <w:t xml:space="preserve"> The process involves alternating between generating a candidate answer and a self-generated critique until a stopping criterion (e.g., a maximum number of iterations or a satisfactory confidence level) is met. </w:t>
+          <w:rStyle w:val="Strong"/>
+          <w:b w:val="0"/>
+          <w:bCs w:val="0"/>
+          <w:lang w:val="en-US"/>
+        </w:rPr>
+        <w:t>initial draft</w:t>
+      </w:r>
+      <w:r>
+        <w:rPr>
+          <w:lang w:val="en-US"/>
+        </w:rPr>
+        <w:t xml:space="preserve"> </w:t>
+      </w:r>
+      <w:r>
+        <w:rPr>
+          <w:rStyle w:val="Emphasis"/>
+          <w:lang w:val="en-US"/>
+        </w:rPr>
+        <w:t>y</w:t>
+      </w:r>
+      <w:r>
+        <w:rPr>
+          <w:rStyle w:val="Emphasis"/>
+          <w:rFonts w:ascii="Cambria Math" w:hAnsi="Cambria Math" w:cs="Cambria Math"/>
+          <w:lang w:val="en-US"/>
+        </w:rPr>
+        <w:t>₀</w:t>
+      </w:r>
+      <w:r>
+        <w:rPr>
+          <w:lang w:val="en-US"/>
+        </w:rPr>
+        <w:t>.</w:t>
+      </w:r>
+    </w:p>
+    <w:p/>
+    <w:p>
+      <w:pPr>
+        <w:pStyle w:val="ListParagraph"/>
+        <w:numPr>
+          <w:ilvl w:val="0"/>
+          <w:numId w:val="69"/>
+        </w:numPr>
+        <w:rPr>
+          <w:b/>
+          <w:bCs/>
+          <w:lang w:val="en-US"/>
+        </w:rPr>
+      </w:pPr>
+      <w:r>
+        <w:rPr>
+          <w:rStyle w:val="Strong"/>
+          <w:b w:val="0"/>
+          <w:bCs w:val="0"/>
+          <w:lang w:val="en-US"/>
+        </w:rPr>
+        <w:t>Feedback</w:t>
+      </w:r>
+    </w:p>
+    <w:p>
+      <w:pPr>
+        <w:rPr>
+          <w:lang w:val="en-US"/>
+        </w:rPr>
+      </w:pPr>
+      <w:r>
+        <w:rPr>
+          <w:lang w:val="en-US"/>
+        </w:rPr>
+        <w:t xml:space="preserve">Next, the model </w:t>
+      </w:r>
+      <w:r>
+        <w:rPr>
+          <w:rStyle w:val="Strong"/>
+          <w:b w:val="0"/>
+          <w:bCs w:val="0"/>
+          <w:lang w:val="en-US"/>
+        </w:rPr>
+        <w:t>reads its own output</w:t>
+      </w:r>
+      <w:r>
+        <w:rPr>
+          <w:b/>
+          <w:bCs/>
+          <w:lang w:val="en-US"/>
+        </w:rPr>
+        <w:t xml:space="preserve"> </w:t>
+      </w:r>
+      <w:r>
+        <w:rPr>
+          <w:rStyle w:val="Emphasis"/>
+          <w:lang w:val="en-US"/>
+        </w:rPr>
+        <w:t>y</w:t>
+      </w:r>
+      <w:r>
+        <w:rPr>
+          <w:rStyle w:val="Emphasis"/>
+          <w:rFonts w:ascii="Cambria Math" w:hAnsi="Cambria Math" w:cs="Cambria Math"/>
+          <w:lang w:val="en-US"/>
+        </w:rPr>
+        <w:t>₀</w:t>
+      </w:r>
+      <w:r>
+        <w:rPr>
+          <w:lang w:val="en-US"/>
+        </w:rPr>
+        <w:t xml:space="preserve"> </w:t>
+      </w:r>
+      <w:r>
+        <w:rPr>
+          <w:lang w:val="en-US"/>
+        </w:rPr>
+        <w:t>and writes a feedback message about it. This feedback should be</w:t>
+      </w:r>
+      <w:r>
+        <w:rPr>
+          <w:lang w:val="en-US"/>
+        </w:rPr>
+        <w:t xml:space="preserve"> a</w:t>
+      </w:r>
+      <w:r>
+        <w:rPr>
+          <w:rStyle w:val="Strong"/>
+          <w:b w:val="0"/>
+          <w:bCs w:val="0"/>
+          <w:lang w:val="en-US"/>
+        </w:rPr>
+        <w:t>ctionable</w:t>
+      </w:r>
+      <w:r>
+        <w:rPr>
+          <w:lang w:val="en-US"/>
+        </w:rPr>
+        <w:t xml:space="preserve"> (it suggests specific changes)</w:t>
+      </w:r>
+      <w:r>
+        <w:rPr>
+          <w:lang w:val="en-US"/>
+        </w:rPr>
+        <w:t xml:space="preserve"> and s</w:t>
+      </w:r>
+      <w:r>
+        <w:rPr>
+          <w:rStyle w:val="Strong"/>
+          <w:b w:val="0"/>
+          <w:bCs w:val="0"/>
+          <w:lang w:val="en-US"/>
+        </w:rPr>
+        <w:t>pecific</w:t>
+      </w:r>
+      <w:r>
+        <w:rPr>
+          <w:lang w:val="en-US"/>
+        </w:rPr>
+        <w:t xml:space="preserve"> (it points out exactly what to improve)</w:t>
+      </w:r>
+      <w:r>
+        <w:rPr>
+          <w:lang w:val="en-US"/>
+        </w:rPr>
+        <w:t>, f</w:t>
+      </w:r>
+      <w:r>
+        <w:rPr>
+          <w:lang w:val="en-US"/>
+        </w:rPr>
+        <w:t>or example:</w:t>
+      </w:r>
+      <w:r>
+        <w:rPr>
+          <w:lang w:val="en-US"/>
+        </w:rPr>
+        <w:t xml:space="preserve"> </w:t>
+      </w:r>
+    </w:p>
+    <w:p>
+      <w:pPr>
+        <w:rPr>
+          <w:lang w:val="en-US"/>
+        </w:rPr>
+      </w:pPr>
+      <w:r>
+        <w:rPr>
+          <w:i/>
+          <w:iCs/>
+          <w:lang w:val="en-US"/>
+        </w:rPr>
+        <w:t>“This code uses a loop to add numbers, but it can be optimized using a formula.”</w:t>
+      </w:r>
+    </w:p>
+    <w:p>
+      <w:pPr>
+        <w:rPr>
+          <w:lang w:val="en-US"/>
+        </w:rPr>
+      </w:pPr>
+    </w:p>
+    <w:p>
+      <w:pPr>
+        <w:pStyle w:val="ListParagraph"/>
+        <w:numPr>
+          <w:ilvl w:val="0"/>
+          <w:numId w:val="69"/>
+        </w:numPr>
+        <w:rPr>
+          <w:lang w:val="en-US"/>
+        </w:rPr>
+      </w:pPr>
+      <w:r>
+        <w:rPr>
+          <w:rStyle w:val="Strong"/>
+          <w:b w:val="0"/>
+          <w:bCs w:val="0"/>
+          <w:lang w:val="en-US"/>
+        </w:rPr>
+        <w:t>Refinement</w:t>
+      </w:r>
+    </w:p>
+    <w:p>
+      <w:pPr>
+        <w:rPr>
+          <w:lang w:val="en-US"/>
+        </w:rPr>
+      </w:pPr>
+      <w:r>
+        <w:rPr>
+          <w:lang w:val="en-US"/>
+        </w:rPr>
+        <w:t xml:space="preserve">The model then uses the feedback to </w:t>
+      </w:r>
+      <w:r>
+        <w:rPr>
+          <w:rStyle w:val="Strong"/>
+          <w:b w:val="0"/>
+          <w:bCs w:val="0"/>
+          <w:lang w:val="en-US"/>
+        </w:rPr>
+        <w:t>revise the original answer</w:t>
+      </w:r>
+      <w:r>
+        <w:rPr>
+          <w:lang w:val="en-US"/>
+        </w:rPr>
+        <w:t>. It tries to fix mistakes or improve clarity, style, or correctness. This step produces a new version of the answer (</w:t>
+      </w:r>
+      <w:r>
+        <w:rPr>
+          <w:rStyle w:val="Emphasis"/>
+          <w:lang w:val="en-US"/>
+        </w:rPr>
+        <w:t>y</w:t>
+      </w:r>
+      <w:r>
+        <w:rPr>
+          <w:rStyle w:val="Emphasis"/>
+          <w:rFonts w:ascii="Cambria Math" w:hAnsi="Cambria Math" w:cs="Cambria Math"/>
+          <w:lang w:val="en-US"/>
+        </w:rPr>
+        <w:t>₁</w:t>
+      </w:r>
+      <w:r>
+        <w:rPr>
+          <w:lang w:val="en-US"/>
+        </w:rPr>
+        <w:t>).</w:t>
+      </w:r>
+    </w:p>
+    <w:p>
+      <w:pPr>
+        <w:rPr>
+          <w:lang w:val="en-US"/>
+        </w:rPr>
+      </w:pPr>
+      <w:r>
+        <w:rPr>
+          <w:lang w:val="en-US"/>
+        </w:rPr>
+        <w:t>The feedback and refinement process can repeat multiple times—each time building on the last version—until no more improvement is needed.</w:t>
       </w:r>
     </w:p>
     <w:p>
@@ -3864,44 +4745,254 @@
     <w:p>
       <w:pPr>
         <w:rPr>
-          <w:lang w:val="en-AT" w:eastAsia="en-GB"/>
+          <w:lang w:val="en-GB"/>
         </w:rPr>
       </w:pPr>
       <w:r>
         <w:rPr>
-          <w:rFonts w:hAnsi="Symbol"/>
-          <w:lang w:val="en-AT" w:eastAsia="en-GB"/>
-        </w:rPr>
-        <w:t></w:t>
+          <w:lang w:val="en-GB"/>
+        </w:rPr>
+        <w:t>Prompt templates were created for each of the prompting techniques</w:t>
       </w:r>
       <w:r>
         <w:rPr>
+          <w:lang w:val="en-GB"/>
+        </w:rPr>
+        <w:t xml:space="preserve">, and the results were stored with each iteration for later analysis. </w:t>
+      </w:r>
+    </w:p>
+    <w:p>
+      <w:pPr>
+        <w:rPr>
+          <w:lang w:val="en-GB"/>
+        </w:rPr>
+      </w:pPr>
+    </w:p>
+    <w:p>
+      <w:pPr>
+        <w:rPr>
+          <w:b/>
+          <w:bCs/>
+          <w:lang w:val="en-GB"/>
+        </w:rPr>
+      </w:pPr>
+      <w:r>
+        <w:rPr>
+          <w:b/>
+          <w:bCs/>
+          <w:lang w:val="en-GB"/>
+        </w:rPr>
+        <w:t>Chain-of-Thought (</w:t>
+      </w:r>
+      <w:proofErr w:type="spellStart"/>
+      <w:r>
+        <w:rPr>
+          <w:b/>
+          <w:bCs/>
+          <w:lang w:val="en-GB"/>
+        </w:rPr>
+        <w:t>CoT</w:t>
+      </w:r>
+      <w:proofErr w:type="spellEnd"/>
+      <w:r>
+        <w:rPr>
+          <w:b/>
+          <w:bCs/>
+          <w:lang w:val="en-GB"/>
+        </w:rPr>
+        <w:t>)</w:t>
+      </w:r>
+    </w:p>
+    <w:p>
+      <w:pPr>
+        <w:rPr>
           <w:lang w:val="en-AT" w:eastAsia="en-GB"/>
         </w:rPr>
-        <w:t xml:space="preserve">  </w:t>
+      </w:pPr>
+      <w:r>
+        <w:rPr>
+          <w:lang w:val="en-AT" w:eastAsia="en-GB"/>
+        </w:rPr>
+        <w:t xml:space="preserve">In Chain-of-Thought few-shot prompting, </w:t>
       </w:r>
       <w:r>
+        <w:rPr>
+          <w:lang w:val="en-AT" w:eastAsia="en-GB"/>
+        </w:rPr>
+        <w:t>each</w:t>
+      </w:r>
+      <w:r>
+        <w:rPr>
+          <w:lang w:val="en-AT" w:eastAsia="en-GB"/>
+        </w:rPr>
+        <w:t xml:space="preserve"> prompt contains</w:t>
+      </w:r>
+      <w:r>
+        <w:rPr>
+          <w:lang w:val="en-AT" w:eastAsia="en-GB"/>
+        </w:rPr>
+        <w:t>:</w:t>
+      </w:r>
+    </w:p>
+    <w:p>
+      <w:pPr>
+        <w:pStyle w:val="ListParagraph"/>
+        <w:numPr>
+          <w:ilvl w:val="0"/>
+          <w:numId w:val="70"/>
+        </w:numPr>
+        <w:rPr>
+          <w:lang w:val="en-AT" w:eastAsia="en-GB"/>
+        </w:rPr>
+      </w:pPr>
+      <w:r>
+        <w:rPr>
+          <w:lang w:val="en-AT" w:eastAsia="en-GB"/>
+        </w:rPr>
+        <w:t>E</w:t>
+      </w:r>
+      <w:r>
+        <w:rPr>
+          <w:lang w:val="en-AT" w:eastAsia="en-GB"/>
+        </w:rPr>
+        <w:t xml:space="preserve">xamples of ENEM questions, including the reasoning steps and the final answer. These examples were taken from </w:t>
+      </w:r>
+      <w:r>
+        <w:rPr>
+          <w:lang w:val="en-AT" w:eastAsia="en-GB"/>
+        </w:rPr>
+        <w:t>solutions of high school teachers to the ENEM questions</w:t>
+      </w:r>
+      <w:sdt>
+        <w:sdtPr>
+          <w:rPr>
+            <w:lang w:val="en-AT" w:eastAsia="en-GB"/>
+          </w:rPr>
+          <w:id w:val="1472793043"/>
+          <w:citation/>
+        </w:sdtPr>
+        <w:sdtContent>
+          <w:r>
+            <w:rPr>
+              <w:lang w:val="en-AT" w:eastAsia="en-GB"/>
+            </w:rPr>
+            <w:fldChar w:fldCharType="begin"/>
+          </w:r>
+          <w:r>
+            <w:rPr>
+              <w:lang w:val="en-US" w:eastAsia="en-GB"/>
+            </w:rPr>
+            <w:instrText xml:space="preserve"> CITATION Nun23 \l 1031 </w:instrText>
+          </w:r>
+          <w:r>
+            <w:rPr>
+              <w:lang w:val="en-AT" w:eastAsia="en-GB"/>
+            </w:rPr>
+            <w:fldChar w:fldCharType="separate"/>
+          </w:r>
+          <w:r>
+            <w:rPr>
+              <w:noProof/>
+              <w:lang w:val="en-US" w:eastAsia="en-GB"/>
+            </w:rPr>
+            <w:t xml:space="preserve"> [4]</w:t>
+          </w:r>
+          <w:r>
+            <w:rPr>
+              <w:lang w:val="en-AT" w:eastAsia="en-GB"/>
+            </w:rPr>
+            <w:fldChar w:fldCharType="end"/>
+          </w:r>
+        </w:sdtContent>
+      </w:sdt>
+      <w:r>
+        <w:rPr>
+          <w:lang w:val="en-AT" w:eastAsia="en-GB"/>
+        </w:rPr>
+        <w:t xml:space="preserve">. </w:t>
+      </w:r>
+    </w:p>
+    <w:p>
+      <w:pPr>
+        <w:pStyle w:val="ListParagraph"/>
+        <w:numPr>
+          <w:ilvl w:val="0"/>
+          <w:numId w:val="70"/>
+        </w:numPr>
+        <w:rPr>
+          <w:lang w:val="en-AT" w:eastAsia="en-GB"/>
+        </w:rPr>
+      </w:pPr>
+      <w:r>
+        <w:rPr>
+          <w:lang w:val="en-AT" w:eastAsia="en-GB"/>
+        </w:rPr>
+        <w:t>The question the model should answer along with the multiple-choice alternatives.</w:t>
+      </w:r>
+    </w:p>
+    <w:p>
+      <w:pPr>
+        <w:pStyle w:val="ListParagraph"/>
+        <w:numPr>
+          <w:ilvl w:val="0"/>
+          <w:numId w:val="70"/>
+        </w:numPr>
+        <w:rPr>
+          <w:lang w:val="en-AT" w:eastAsia="en-GB"/>
+        </w:rPr>
+      </w:pPr>
+      <w:r>
+        <w:rPr>
+          <w:lang w:val="en-AT" w:eastAsia="en-GB"/>
+        </w:rPr>
+        <w:t>Instructions to follow the examples and think step-by-step to solve the question.</w:t>
+      </w:r>
+    </w:p>
+    <w:p>
+      <w:pPr>
+        <w:pStyle w:val="ListParagraph"/>
+        <w:numPr>
+          <w:ilvl w:val="0"/>
+          <w:numId w:val="70"/>
+        </w:numPr>
+        <w:rPr>
+          <w:lang w:val="en-AT" w:eastAsia="en-GB"/>
+        </w:rPr>
+      </w:pPr>
+      <w:r>
+        <w:rPr>
+          <w:lang w:val="en-AT" w:eastAsia="en-GB"/>
+        </w:rPr>
+        <w:t xml:space="preserve">The desired response format. </w:t>
+      </w:r>
+    </w:p>
+    <w:p>
+      <w:pPr>
+        <w:rPr>
+          <w:lang w:val="en-AT" w:eastAsia="en-GB"/>
+        </w:rPr>
+      </w:pPr>
+    </w:p>
+    <w:p>
+      <w:pPr>
         <w:rPr>
           <w:b/>
           <w:bCs/>
           <w:lang w:val="en-AT" w:eastAsia="en-GB"/>
         </w:rPr>
-        <w:t>Prompt Construction:</w:t>
-      </w:r>
+      </w:pPr>
       <w:r>
         <w:rPr>
+          <w:b/>
+          <w:bCs/>
           <w:lang w:val="en-AT" w:eastAsia="en-GB"/>
         </w:rPr>
-        <w:t xml:space="preserve"> For each technique, tailored few-shot prompts are designed. </w:t>
+        <w:lastRenderedPageBreak/>
+        <w:t>Chain-of-Verification (CoVe)</w:t>
       </w:r>
     </w:p>
     <w:p>
       <w:pPr>
-        <w:pStyle w:val="ListParagraph"/>
-        <w:numPr>
-          <w:ilvl w:val="0"/>
-          <w:numId w:val="56"/>
-        </w:numPr>
         <w:rPr>
           <w:lang w:val="en-AT" w:eastAsia="en-GB"/>
         </w:rPr>
@@ -3910,79 +5001,256 @@
         <w:rPr>
           <w:lang w:val="en-AT" w:eastAsia="en-GB"/>
         </w:rPr>
-        <w:t xml:space="preserve">In Chain-of-Thought prompting, each </w:t>
+        <w:t xml:space="preserve">In </w:t>
       </w:r>
       <w:r>
         <w:rPr>
           <w:lang w:val="en-AT" w:eastAsia="en-GB"/>
         </w:rPr>
-        <w:t xml:space="preserve">response should include </w:t>
+        <w:t>CoVe</w:t>
       </w:r>
       <w:r>
         <w:rPr>
           <w:lang w:val="en-AT" w:eastAsia="en-GB"/>
         </w:rPr>
-        <w:t>a detailed reasoning sequence.</w:t>
+        <w:t xml:space="preserve">, </w:t>
+      </w:r>
+      <w:r>
+        <w:rPr>
+          <w:lang w:val="en-AT" w:eastAsia="en-GB"/>
+        </w:rPr>
+        <w:t xml:space="preserve">an initial answer </w:t>
+      </w:r>
+      <w:r>
+        <w:rPr>
+          <w:lang w:val="en-AT" w:eastAsia="en-GB"/>
+        </w:rPr>
+        <w:t xml:space="preserve">is generated </w:t>
+      </w:r>
+      <w:r>
+        <w:rPr>
+          <w:lang w:val="en-AT" w:eastAsia="en-GB"/>
+        </w:rPr>
+        <w:t xml:space="preserve">using </w:t>
+      </w:r>
+      <w:r>
+        <w:rPr>
+          <w:lang w:val="en-AT" w:eastAsia="en-GB"/>
+        </w:rPr>
+        <w:t>the CoT template</w:t>
+      </w:r>
+      <w:r>
+        <w:rPr>
+          <w:lang w:val="en-AT" w:eastAsia="en-GB"/>
+        </w:rPr>
+        <w:t xml:space="preserve">. </w:t>
+      </w:r>
+      <w:r>
+        <w:rPr>
+          <w:lang w:val="en-AT" w:eastAsia="en-GB"/>
+        </w:rPr>
+        <w:t>Then, v</w:t>
+      </w:r>
+      <w:r>
+        <w:rPr>
+          <w:lang w:val="en-AT" w:eastAsia="en-GB"/>
+        </w:rPr>
+        <w:t>erification questions for th</w:t>
+      </w:r>
+      <w:r>
+        <w:rPr>
+          <w:lang w:val="en-AT" w:eastAsia="en-GB"/>
+        </w:rPr>
+        <w:t xml:space="preserve">e initial </w:t>
+      </w:r>
+      <w:r>
+        <w:rPr>
+          <w:lang w:val="en-AT" w:eastAsia="en-GB"/>
+        </w:rPr>
+        <w:t>answer</w:t>
+      </w:r>
+      <w:r>
+        <w:rPr>
+          <w:lang w:val="en-AT" w:eastAsia="en-GB"/>
+        </w:rPr>
+        <w:t xml:space="preserve"> are generated and</w:t>
+      </w:r>
+      <w:r>
+        <w:rPr>
+          <w:lang w:val="en-AT" w:eastAsia="en-GB"/>
+        </w:rPr>
+        <w:t xml:space="preserve"> </w:t>
+      </w:r>
+      <w:r>
+        <w:rPr>
+          <w:lang w:val="en-AT" w:eastAsia="en-GB"/>
+        </w:rPr>
+        <w:t>execute</w:t>
+      </w:r>
+      <w:r>
+        <w:rPr>
+          <w:lang w:val="en-AT" w:eastAsia="en-GB"/>
+        </w:rPr>
+        <w:t>d</w:t>
+      </w:r>
+      <w:r>
+        <w:rPr>
+          <w:lang w:val="en-AT" w:eastAsia="en-GB"/>
+        </w:rPr>
+        <w:t xml:space="preserve"> </w:t>
+      </w:r>
+      <w:r>
+        <w:rPr>
+          <w:lang w:val="en-AT" w:eastAsia="en-GB"/>
+        </w:rPr>
+        <w:t>individually. F</w:t>
+      </w:r>
+      <w:r>
+        <w:rPr>
+          <w:lang w:val="en-AT" w:eastAsia="en-GB"/>
+        </w:rPr>
+        <w:t>inally</w:t>
+      </w:r>
+      <w:r>
+        <w:rPr>
+          <w:lang w:val="en-AT" w:eastAsia="en-GB"/>
+        </w:rPr>
+        <w:t xml:space="preserve">, </w:t>
+      </w:r>
+      <w:r>
+        <w:rPr>
+          <w:lang w:val="en-AT" w:eastAsia="en-GB"/>
+        </w:rPr>
+        <w:t>the</w:t>
+      </w:r>
+      <w:r>
+        <w:rPr>
+          <w:lang w:val="en-AT" w:eastAsia="en-GB"/>
+        </w:rPr>
+        <w:t xml:space="preserve"> initial answer </w:t>
+      </w:r>
+      <w:r>
+        <w:rPr>
+          <w:lang w:val="en-AT" w:eastAsia="en-GB"/>
+        </w:rPr>
+        <w:t xml:space="preserve">is revised </w:t>
+      </w:r>
+      <w:r>
+        <w:rPr>
+          <w:lang w:val="en-AT" w:eastAsia="en-GB"/>
+        </w:rPr>
+        <w:t>taking the verifications into account</w:t>
+      </w:r>
+      <w:r>
+        <w:rPr>
+          <w:lang w:val="en-AT" w:eastAsia="en-GB"/>
+        </w:rPr>
+        <w:t xml:space="preserve">, providing the final answer. </w:t>
       </w:r>
     </w:p>
     <w:p>
       <w:pPr>
-        <w:pStyle w:val="ListParagraph"/>
-        <w:numPr>
-          <w:ilvl w:val="0"/>
-          <w:numId w:val="56"/>
-        </w:numPr>
-        <w:rPr>
+        <w:rPr>
+          <w:b/>
+          <w:bCs/>
           <w:lang w:val="en-AT" w:eastAsia="en-GB"/>
         </w:rPr>
       </w:pPr>
+    </w:p>
+    <w:p>
+      <w:pPr>
+        <w:rPr>
+          <w:b/>
+          <w:bCs/>
+          <w:lang w:val="en-AT" w:eastAsia="en-GB"/>
+        </w:rPr>
+      </w:pPr>
       <w:r>
         <w:rPr>
+          <w:b/>
+          <w:bCs/>
           <w:lang w:val="en-AT" w:eastAsia="en-GB"/>
         </w:rPr>
-        <w:t xml:space="preserve">CoVe prompts are structured to first generate </w:t>
+        <w:t>SELF-REFINE</w:t>
+      </w:r>
+    </w:p>
+    <w:p>
+      <w:pPr>
+        <w:rPr>
+          <w:lang w:val="en-AT" w:eastAsia="en-GB"/>
+        </w:rPr>
+      </w:pPr>
+      <w:r>
+        <w:rPr>
+          <w:lang w:val="en-AT" w:eastAsia="en-GB"/>
+        </w:rPr>
+        <w:t xml:space="preserve">In </w:t>
       </w:r>
       <w:r>
         <w:rPr>
           <w:lang w:val="en-AT" w:eastAsia="en-GB"/>
         </w:rPr>
-        <w:t xml:space="preserve">an initial answer, then generate </w:t>
+        <w:t>Self-Refine</w:t>
       </w:r>
       <w:r>
         <w:rPr>
           <w:lang w:val="en-AT" w:eastAsia="en-GB"/>
         </w:rPr>
-        <w:t>verification questions</w:t>
+        <w:t>, the first answer draft is generated using the CoT</w:t>
       </w:r>
       <w:r>
         <w:rPr>
           <w:lang w:val="en-AT" w:eastAsia="en-GB"/>
         </w:rPr>
-        <w:t xml:space="preserve"> for that answer</w:t>
+        <w:t xml:space="preserve"> </w:t>
       </w:r>
       <w:r>
         <w:rPr>
           <w:lang w:val="en-AT" w:eastAsia="en-GB"/>
         </w:rPr>
-        <w:t xml:space="preserve">, execute </w:t>
+        <w:t xml:space="preserve">template. </w:t>
       </w:r>
       <w:r>
         <w:rPr>
           <w:lang w:val="en-AT" w:eastAsia="en-GB"/>
         </w:rPr>
-        <w:t>the verifications</w:t>
+        <w:t>It then gives feedback to that answer and uses it to create a new, refined answer. The feedback loop continues until the</w:t>
       </w:r>
       <w:r>
         <w:rPr>
           <w:lang w:val="en-AT" w:eastAsia="en-GB"/>
         </w:rPr>
-        <w:t>, and finally revise the initial answer</w:t>
+        <w:t xml:space="preserve"> </w:t>
       </w:r>
       <w:r>
         <w:rPr>
           <w:lang w:val="en-AT" w:eastAsia="en-GB"/>
         </w:rPr>
-        <w:t xml:space="preserve"> taking the verifications into account</w:t>
+        <w:t>refined</w:t>
+      </w:r>
+      <w:r>
+        <w:rPr>
+          <w:lang w:val="en-AT" w:eastAsia="en-GB"/>
+        </w:rPr>
+        <w:t xml:space="preserve"> answer </w:t>
+      </w:r>
+      <w:r>
+        <w:rPr>
+          <w:lang w:val="en-AT" w:eastAsia="en-GB"/>
+        </w:rPr>
+        <w:t xml:space="preserve">contains the same alternative </w:t>
+      </w:r>
+      <w:r>
+        <w:rPr>
+          <w:lang w:val="en-AT" w:eastAsia="en-GB"/>
+        </w:rPr>
+        <w:t xml:space="preserve">as the previous </w:t>
+      </w:r>
+      <w:r>
+        <w:rPr>
+          <w:lang w:val="en-AT" w:eastAsia="en-GB"/>
+        </w:rPr>
+        <w:t>answer</w:t>
       </w:r>
       <w:r>
         <w:rPr>
@@ -3993,157 +5261,203 @@
     </w:p>
     <w:p>
       <w:pPr>
+        <w:pStyle w:val="Heading2"/>
+        <w:rPr>
+          <w:lang w:val="en-GB"/>
+        </w:rPr>
+      </w:pPr>
+      <w:r>
+        <w:rPr>
+          <w:lang w:val="en-GB"/>
+        </w:rPr>
+        <w:t>Evaluation Metrics</w:t>
+      </w:r>
+    </w:p>
+    <w:p>
+      <w:pPr>
+        <w:rPr>
+          <w:b/>
+          <w:bCs/>
+          <w:lang w:val="en-US"/>
+        </w:rPr>
+      </w:pPr>
+      <w:r>
+        <w:rPr>
+          <w:b/>
+          <w:bCs/>
+          <w:lang w:val="en-US"/>
+        </w:rPr>
+        <w:t>Accuracy</w:t>
+      </w:r>
+    </w:p>
+    <w:p>
+      <w:pPr>
         <w:pStyle w:val="ListParagraph"/>
         <w:numPr>
           <w:ilvl w:val="0"/>
-          <w:numId w:val="56"/>
+          <w:numId w:val="58"/>
         </w:numPr>
-        <w:rPr>
+        <w:spacing w:line="240" w:lineRule="auto"/>
+        <w:jc w:val="left"/>
+        <w:rPr>
+          <w:rFonts w:cs="Arial"/>
+          <w:szCs w:val="22"/>
           <w:lang w:val="en-AT" w:eastAsia="en-GB"/>
         </w:rPr>
       </w:pPr>
       <w:r>
         <w:rPr>
+          <w:rFonts w:cs="Arial"/>
+          <w:szCs w:val="22"/>
           <w:lang w:val="en-AT" w:eastAsia="en-GB"/>
         </w:rPr>
-        <w:t>Self-Refine prompts include instructions for self-feedback and iterative correction.</w:t>
+        <w:t>Answer accuracy: Percentage of correct answers compared to ground truth</w:t>
+      </w:r>
+      <w:r>
+        <w:rPr>
+          <w:rFonts w:cs="Arial"/>
+          <w:szCs w:val="22"/>
+          <w:lang w:val="en-AT" w:eastAsia="en-GB"/>
+        </w:rPr>
+        <w:t>.</w:t>
       </w:r>
     </w:p>
     <w:p>
       <w:pPr>
-        <w:rPr>
+        <w:pStyle w:val="ListParagraph"/>
+        <w:numPr>
+          <w:ilvl w:val="0"/>
+          <w:numId w:val="58"/>
+        </w:numPr>
+        <w:spacing w:line="240" w:lineRule="auto"/>
+        <w:jc w:val="left"/>
+        <w:rPr>
+          <w:rFonts w:cs="Arial"/>
+          <w:szCs w:val="22"/>
           <w:lang w:val="en-AT" w:eastAsia="en-GB"/>
         </w:rPr>
       </w:pPr>
       <w:r>
         <w:rPr>
-          <w:rFonts w:hAnsi="Symbol"/>
+          <w:rFonts w:cs="Arial"/>
+          <w:szCs w:val="22"/>
           <w:lang w:val="en-AT" w:eastAsia="en-GB"/>
         </w:rPr>
-        <w:t></w:t>
+        <w:t>Subject-wise accuracy: Performance breakdown by subject area</w:t>
       </w:r>
       <w:r>
         <w:rPr>
+          <w:rFonts w:cs="Arial"/>
+          <w:szCs w:val="22"/>
           <w:lang w:val="en-AT" w:eastAsia="en-GB"/>
         </w:rPr>
-        <w:t xml:space="preserve">  </w:t>
-      </w:r>
-      <w:r>
-        <w:rPr>
-          <w:b/>
-          <w:bCs/>
-          <w:lang w:val="en-AT" w:eastAsia="en-GB"/>
-        </w:rPr>
-        <w:t>Data Logging:</w:t>
-      </w:r>
-      <w:r>
-        <w:rPr>
-          <w:lang w:val="en-AT" w:eastAsia="en-GB"/>
-        </w:rPr>
-        <w:t xml:space="preserve"> The notebook stores, for every question, the generated prompts, the LLM’s responses at each iteration (or step), and the correctness of the final answer based on the official ENEM answer key. </w:t>
+        <w:t>.</w:t>
       </w:r>
     </w:p>
     <w:p>
       <w:pPr>
-        <w:rPr>
-          <w:lang w:val="en-GB"/>
+        <w:pStyle w:val="ListParagraph"/>
+        <w:numPr>
+          <w:ilvl w:val="0"/>
+          <w:numId w:val="58"/>
+        </w:numPr>
+        <w:jc w:val="left"/>
+        <w:rPr>
+          <w:rFonts w:cs="Arial"/>
+          <w:szCs w:val="22"/>
+          <w:lang w:val="en-US"/>
         </w:rPr>
       </w:pPr>
       <w:r>
         <w:rPr>
-          <w:rFonts w:hAnsi="Symbol"/>
+          <w:rFonts w:cs="Arial"/>
+          <w:szCs w:val="22"/>
           <w:lang w:val="en-AT" w:eastAsia="en-GB"/>
         </w:rPr>
-        <w:t></w:t>
+        <w:t>Comparative accuracy: Improvement over baseline (CoT)</w:t>
       </w:r>
       <w:r>
         <w:rPr>
+          <w:rFonts w:cs="Arial"/>
+          <w:szCs w:val="22"/>
           <w:lang w:val="en-AT" w:eastAsia="en-GB"/>
         </w:rPr>
-        <w:t xml:space="preserve">  </w:t>
-      </w:r>
-      <w:r>
-        <w:rPr>
-          <w:b/>
-          <w:bCs/>
-          <w:lang w:val="en-AT" w:eastAsia="en-GB"/>
-        </w:rPr>
-        <w:t>Iteration Control:</w:t>
-      </w:r>
-      <w:r>
-        <w:rPr>
-          <w:lang w:val="en-AT" w:eastAsia="en-GB"/>
-        </w:rPr>
-        <w:t xml:space="preserve"> For Self-Refine</w:t>
-      </w:r>
-      <w:r>
-        <w:rPr>
-          <w:lang w:val="en-AT" w:eastAsia="en-GB"/>
-        </w:rPr>
-        <w:t xml:space="preserve">, </w:t>
-      </w:r>
-      <w:r>
-        <w:rPr>
-          <w:lang w:val="en-AT" w:eastAsia="en-GB"/>
-        </w:rPr>
-        <w:t xml:space="preserve">a stopping condition is defined </w:t>
-      </w:r>
-      <w:r>
-        <w:rPr>
-          <w:lang w:val="en-AT" w:eastAsia="en-GB"/>
-        </w:rPr>
-        <w:t xml:space="preserve">so that the feedback loop </w:t>
-      </w:r>
-      <w:r>
-        <w:rPr>
-          <w:lang w:val="en-AT" w:eastAsia="en-GB"/>
-        </w:rPr>
-        <w:t>is exited</w:t>
-      </w:r>
-      <w:r>
-        <w:rPr>
-          <w:lang w:val="en-AT" w:eastAsia="en-GB"/>
-        </w:rPr>
-        <w:t xml:space="preserve"> if the last answer is the same as the previous one o</w:t>
-      </w:r>
-      <w:r>
-        <w:rPr>
-          <w:lang w:val="en-AT" w:eastAsia="en-GB"/>
-        </w:rPr>
-        <w:t>r if</w:t>
-      </w:r>
-      <w:r>
-        <w:rPr>
-          <w:lang w:val="en-AT" w:eastAsia="en-GB"/>
-        </w:rPr>
-        <w:t xml:space="preserve"> a </w:t>
-      </w:r>
-      <w:r>
-        <w:rPr>
-          <w:lang w:val="en-AT" w:eastAsia="en-GB"/>
-        </w:rPr>
-        <w:t>maximum of 3 iterations</w:t>
-      </w:r>
-      <w:r>
-        <w:rPr>
-          <w:lang w:val="en-AT" w:eastAsia="en-GB"/>
-        </w:rPr>
-        <w:t xml:space="preserve"> is achieved. </w:t>
+        <w:t>.</w:t>
       </w:r>
     </w:p>
     <w:p>
       <w:pPr>
-        <w:pStyle w:val="Heading2"/>
-        <w:rPr>
-          <w:lang w:val="en-GB"/>
+        <w:jc w:val="left"/>
+        <w:rPr>
+          <w:rFonts w:cs="Arial"/>
+          <w:szCs w:val="22"/>
+          <w:lang w:val="en-US"/>
+        </w:rPr>
+      </w:pPr>
+    </w:p>
+    <w:p>
+      <w:pPr>
+        <w:rPr>
+          <w:b/>
+          <w:bCs/>
+          <w:lang w:val="en-US"/>
         </w:rPr>
       </w:pPr>
       <w:r>
         <w:rPr>
-          <w:lang w:val="en-GB"/>
-        </w:rPr>
-        <w:lastRenderedPageBreak/>
-        <w:t>Evaluation Metrics</w:t>
+          <w:b/>
+          <w:bCs/>
+          <w:lang w:val="en-US"/>
+        </w:rPr>
+        <w:t>Consistency</w:t>
+      </w:r>
+    </w:p>
+    <w:p>
+      <w:pPr>
+        <w:pStyle w:val="ListParagraph"/>
+        <w:numPr>
+          <w:ilvl w:val="0"/>
+          <w:numId w:val="58"/>
+        </w:numPr>
+        <w:spacing w:line="240" w:lineRule="auto"/>
+        <w:jc w:val="left"/>
+        <w:rPr>
+          <w:rFonts w:cs="Arial"/>
+          <w:szCs w:val="22"/>
+          <w:lang w:val="en-AT" w:eastAsia="en-GB"/>
+        </w:rPr>
+      </w:pPr>
+      <w:r>
+        <w:rPr>
+          <w:rFonts w:cs="Arial"/>
+          <w:szCs w:val="22"/>
+          <w:lang w:val="en-AT" w:eastAsia="en-GB"/>
+        </w:rPr>
+        <w:t xml:space="preserve">Response consistency score: Percentage of identical answers across multiple runs </w:t>
+      </w:r>
+    </w:p>
+    <w:p>
+      <w:pPr>
+        <w:pStyle w:val="ListParagraph"/>
+        <w:numPr>
+          <w:ilvl w:val="0"/>
+          <w:numId w:val="58"/>
+        </w:numPr>
+        <w:spacing w:line="240" w:lineRule="auto"/>
+        <w:jc w:val="left"/>
+        <w:rPr>
+          <w:rFonts w:cs="Arial"/>
+          <w:szCs w:val="22"/>
+          <w:lang w:val="en-AT" w:eastAsia="en-GB"/>
+        </w:rPr>
+      </w:pPr>
+      <w:r>
+        <w:rPr>
+          <w:rFonts w:cs="Arial"/>
+          <w:szCs w:val="22"/>
+          <w:lang w:val="en-AT" w:eastAsia="en-GB"/>
+        </w:rPr>
+        <w:t xml:space="preserve">Standard deviation of responses for each question </w:t>
       </w:r>
     </w:p>
     <w:p>
@@ -7377,6 +8691,245 @@
     </w:lvl>
   </w:abstractNum>
   <w:abstractNum w:abstractNumId="12" w15:restartNumberingAfterBreak="0">
+    <w:nsid w:val="1D9C1FF5"/>
+    <w:multiLevelType w:val="hybridMultilevel"/>
+    <w:tmpl w:val="E5D0E1DC"/>
+    <w:lvl w:ilvl="0" w:tplc="0F2440CE">
+      <w:start w:val="1"/>
+      <w:numFmt w:val="decimal"/>
+      <w:lvlText w:val="%1."/>
+      <w:lvlJc w:val="left"/>
+      <w:pPr>
+        <w:ind w:left="360" w:hanging="360"/>
+      </w:pPr>
+      <w:rPr>
+        <w:rFonts w:hint="default"/>
+        <w:b/>
+      </w:rPr>
+    </w:lvl>
+    <w:lvl w:ilvl="1" w:tplc="08090019">
+      <w:start w:val="1"/>
+      <w:numFmt w:val="lowerLetter"/>
+      <w:lvlText w:val="%2."/>
+      <w:lvlJc w:val="left"/>
+      <w:pPr>
+        <w:ind w:left="1440" w:hanging="360"/>
+      </w:pPr>
+    </w:lvl>
+    <w:lvl w:ilvl="2" w:tplc="0809001B" w:tentative="1">
+      <w:start w:val="1"/>
+      <w:numFmt w:val="lowerRoman"/>
+      <w:lvlText w:val="%3."/>
+      <w:lvlJc w:val="right"/>
+      <w:pPr>
+        <w:ind w:left="2160" w:hanging="180"/>
+      </w:pPr>
+    </w:lvl>
+    <w:lvl w:ilvl="3" w:tplc="0809000F" w:tentative="1">
+      <w:start w:val="1"/>
+      <w:numFmt w:val="decimal"/>
+      <w:lvlText w:val="%4."/>
+      <w:lvlJc w:val="left"/>
+      <w:pPr>
+        <w:ind w:left="2880" w:hanging="360"/>
+      </w:pPr>
+    </w:lvl>
+    <w:lvl w:ilvl="4" w:tplc="08090019" w:tentative="1">
+      <w:start w:val="1"/>
+      <w:numFmt w:val="lowerLetter"/>
+      <w:lvlText w:val="%5."/>
+      <w:lvlJc w:val="left"/>
+      <w:pPr>
+        <w:ind w:left="3600" w:hanging="360"/>
+      </w:pPr>
+    </w:lvl>
+    <w:lvl w:ilvl="5" w:tplc="0809001B" w:tentative="1">
+      <w:start w:val="1"/>
+      <w:numFmt w:val="lowerRoman"/>
+      <w:lvlText w:val="%6."/>
+      <w:lvlJc w:val="right"/>
+      <w:pPr>
+        <w:ind w:left="4320" w:hanging="180"/>
+      </w:pPr>
+    </w:lvl>
+    <w:lvl w:ilvl="6" w:tplc="0809000F" w:tentative="1">
+      <w:start w:val="1"/>
+      <w:numFmt w:val="decimal"/>
+      <w:lvlText w:val="%7."/>
+      <w:lvlJc w:val="left"/>
+      <w:pPr>
+        <w:ind w:left="5040" w:hanging="360"/>
+      </w:pPr>
+    </w:lvl>
+    <w:lvl w:ilvl="7" w:tplc="08090019" w:tentative="1">
+      <w:start w:val="1"/>
+      <w:numFmt w:val="lowerLetter"/>
+      <w:lvlText w:val="%8."/>
+      <w:lvlJc w:val="left"/>
+      <w:pPr>
+        <w:ind w:left="5760" w:hanging="360"/>
+      </w:pPr>
+    </w:lvl>
+    <w:lvl w:ilvl="8" w:tplc="0809001B" w:tentative="1">
+      <w:start w:val="1"/>
+      <w:numFmt w:val="lowerRoman"/>
+      <w:lvlText w:val="%9."/>
+      <w:lvlJc w:val="right"/>
+      <w:pPr>
+        <w:ind w:left="6480" w:hanging="180"/>
+      </w:pPr>
+    </w:lvl>
+  </w:abstractNum>
+  <w:abstractNum w:abstractNumId="13" w15:restartNumberingAfterBreak="0">
+    <w:nsid w:val="1DB26500"/>
+    <w:multiLevelType w:val="multilevel"/>
+    <w:tmpl w:val="F52C62CC"/>
+    <w:lvl w:ilvl="0">
+      <w:start w:val="1"/>
+      <w:numFmt w:val="bullet"/>
+      <w:lvlText w:val=""/>
+      <w:lvlJc w:val="left"/>
+      <w:pPr>
+        <w:tabs>
+          <w:tab w:val="num" w:pos="720"/>
+        </w:tabs>
+        <w:ind w:left="720" w:hanging="360"/>
+      </w:pPr>
+      <w:rPr>
+        <w:rFonts w:ascii="Symbol" w:hAnsi="Symbol" w:hint="default"/>
+        <w:sz w:val="20"/>
+      </w:rPr>
+    </w:lvl>
+    <w:lvl w:ilvl="1" w:tentative="1">
+      <w:start w:val="1"/>
+      <w:numFmt w:val="bullet"/>
+      <w:lvlText w:val="o"/>
+      <w:lvlJc w:val="left"/>
+      <w:pPr>
+        <w:tabs>
+          <w:tab w:val="num" w:pos="1440"/>
+        </w:tabs>
+        <w:ind w:left="1440" w:hanging="360"/>
+      </w:pPr>
+      <w:rPr>
+        <w:rFonts w:ascii="Courier New" w:hAnsi="Courier New" w:hint="default"/>
+        <w:sz w:val="20"/>
+      </w:rPr>
+    </w:lvl>
+    <w:lvl w:ilvl="2" w:tentative="1">
+      <w:start w:val="1"/>
+      <w:numFmt w:val="bullet"/>
+      <w:lvlText w:val=""/>
+      <w:lvlJc w:val="left"/>
+      <w:pPr>
+        <w:tabs>
+          <w:tab w:val="num" w:pos="2160"/>
+        </w:tabs>
+        <w:ind w:left="2160" w:hanging="360"/>
+      </w:pPr>
+      <w:rPr>
+        <w:rFonts w:ascii="Wingdings" w:hAnsi="Wingdings" w:hint="default"/>
+        <w:sz w:val="20"/>
+      </w:rPr>
+    </w:lvl>
+    <w:lvl w:ilvl="3" w:tentative="1">
+      <w:start w:val="1"/>
+      <w:numFmt w:val="bullet"/>
+      <w:lvlText w:val=""/>
+      <w:lvlJc w:val="left"/>
+      <w:pPr>
+        <w:tabs>
+          <w:tab w:val="num" w:pos="2880"/>
+        </w:tabs>
+        <w:ind w:left="2880" w:hanging="360"/>
+      </w:pPr>
+      <w:rPr>
+        <w:rFonts w:ascii="Wingdings" w:hAnsi="Wingdings" w:hint="default"/>
+        <w:sz w:val="20"/>
+      </w:rPr>
+    </w:lvl>
+    <w:lvl w:ilvl="4" w:tentative="1">
+      <w:start w:val="1"/>
+      <w:numFmt w:val="bullet"/>
+      <w:lvlText w:val=""/>
+      <w:lvlJc w:val="left"/>
+      <w:pPr>
+        <w:tabs>
+          <w:tab w:val="num" w:pos="3600"/>
+        </w:tabs>
+        <w:ind w:left="3600" w:hanging="360"/>
+      </w:pPr>
+      <w:rPr>
+        <w:rFonts w:ascii="Wingdings" w:hAnsi="Wingdings" w:hint="default"/>
+        <w:sz w:val="20"/>
+      </w:rPr>
+    </w:lvl>
+    <w:lvl w:ilvl="5" w:tentative="1">
+      <w:start w:val="1"/>
+      <w:numFmt w:val="bullet"/>
+      <w:lvlText w:val=""/>
+      <w:lvlJc w:val="left"/>
+      <w:pPr>
+        <w:tabs>
+          <w:tab w:val="num" w:pos="4320"/>
+        </w:tabs>
+        <w:ind w:left="4320" w:hanging="360"/>
+      </w:pPr>
+      <w:rPr>
+        <w:rFonts w:ascii="Wingdings" w:hAnsi="Wingdings" w:hint="default"/>
+        <w:sz w:val="20"/>
+      </w:rPr>
+    </w:lvl>
+    <w:lvl w:ilvl="6" w:tentative="1">
+      <w:start w:val="1"/>
+      <w:numFmt w:val="bullet"/>
+      <w:lvlText w:val=""/>
+      <w:lvlJc w:val="left"/>
+      <w:pPr>
+        <w:tabs>
+          <w:tab w:val="num" w:pos="5040"/>
+        </w:tabs>
+        <w:ind w:left="5040" w:hanging="360"/>
+      </w:pPr>
+      <w:rPr>
+        <w:rFonts w:ascii="Wingdings" w:hAnsi="Wingdings" w:hint="default"/>
+        <w:sz w:val="20"/>
+      </w:rPr>
+    </w:lvl>
+    <w:lvl w:ilvl="7" w:tentative="1">
+      <w:start w:val="1"/>
+      <w:numFmt w:val="bullet"/>
+      <w:lvlText w:val=""/>
+      <w:lvlJc w:val="left"/>
+      <w:pPr>
+        <w:tabs>
+          <w:tab w:val="num" w:pos="5760"/>
+        </w:tabs>
+        <w:ind w:left="5760" w:hanging="360"/>
+      </w:pPr>
+      <w:rPr>
+        <w:rFonts w:ascii="Wingdings" w:hAnsi="Wingdings" w:hint="default"/>
+        <w:sz w:val="20"/>
+      </w:rPr>
+    </w:lvl>
+    <w:lvl w:ilvl="8" w:tentative="1">
+      <w:start w:val="1"/>
+      <w:numFmt w:val="bullet"/>
+      <w:lvlText w:val=""/>
+      <w:lvlJc w:val="left"/>
+      <w:pPr>
+        <w:tabs>
+          <w:tab w:val="num" w:pos="6480"/>
+        </w:tabs>
+        <w:ind w:left="6480" w:hanging="360"/>
+      </w:pPr>
+      <w:rPr>
+        <w:rFonts w:ascii="Wingdings" w:hAnsi="Wingdings" w:hint="default"/>
+        <w:sz w:val="20"/>
+      </w:rPr>
+    </w:lvl>
+  </w:abstractNum>
+  <w:abstractNum w:abstractNumId="14" w15:restartNumberingAfterBreak="0">
     <w:nsid w:val="22DF71D1"/>
     <w:multiLevelType w:val="multilevel"/>
     <w:tmpl w:val="78B67266"/>
@@ -7524,7 +9077,7 @@
       </w:rPr>
     </w:lvl>
   </w:abstractNum>
-  <w:abstractNum w:abstractNumId="13" w15:restartNumberingAfterBreak="0">
+  <w:abstractNum w:abstractNumId="15" w15:restartNumberingAfterBreak="0">
     <w:nsid w:val="27C4573B"/>
     <w:multiLevelType w:val="multilevel"/>
     <w:tmpl w:val="5456DBBA"/>
@@ -7664,7 +9217,7 @@
       </w:rPr>
     </w:lvl>
   </w:abstractNum>
-  <w:abstractNum w:abstractNumId="14" w15:restartNumberingAfterBreak="0">
+  <w:abstractNum w:abstractNumId="16" w15:restartNumberingAfterBreak="0">
     <w:nsid w:val="28C727C2"/>
     <w:multiLevelType w:val="multilevel"/>
     <w:tmpl w:val="10B656FE"/>
@@ -7824,7 +9377,7 @@
       </w:rPr>
     </w:lvl>
   </w:abstractNum>
-  <w:abstractNum w:abstractNumId="15" w15:restartNumberingAfterBreak="0">
+  <w:abstractNum w:abstractNumId="17" w15:restartNumberingAfterBreak="0">
     <w:nsid w:val="2EA82C34"/>
     <w:multiLevelType w:val="multilevel"/>
     <w:tmpl w:val="1384315E"/>
@@ -7973,7 +9526,156 @@
       </w:rPr>
     </w:lvl>
   </w:abstractNum>
-  <w:abstractNum w:abstractNumId="16" w15:restartNumberingAfterBreak="0">
+  <w:abstractNum w:abstractNumId="18" w15:restartNumberingAfterBreak="0">
+    <w:nsid w:val="2F311C6C"/>
+    <w:multiLevelType w:val="multilevel"/>
+    <w:tmpl w:val="373C4616"/>
+    <w:lvl w:ilvl="0">
+      <w:start w:val="1"/>
+      <w:numFmt w:val="bullet"/>
+      <w:lvlText w:val=""/>
+      <w:lvlJc w:val="left"/>
+      <w:pPr>
+        <w:tabs>
+          <w:tab w:val="num" w:pos="720"/>
+        </w:tabs>
+        <w:ind w:left="720" w:hanging="360"/>
+      </w:pPr>
+      <w:rPr>
+        <w:rFonts w:ascii="Symbol" w:hAnsi="Symbol" w:hint="default"/>
+        <w:sz w:val="20"/>
+      </w:rPr>
+    </w:lvl>
+    <w:lvl w:ilvl="1" w:tentative="1">
+      <w:start w:val="1"/>
+      <w:numFmt w:val="bullet"/>
+      <w:lvlText w:val="o"/>
+      <w:lvlJc w:val="left"/>
+      <w:pPr>
+        <w:tabs>
+          <w:tab w:val="num" w:pos="1440"/>
+        </w:tabs>
+        <w:ind w:left="1440" w:hanging="360"/>
+      </w:pPr>
+      <w:rPr>
+        <w:rFonts w:ascii="Courier New" w:hAnsi="Courier New" w:hint="default"/>
+        <w:sz w:val="20"/>
+      </w:rPr>
+    </w:lvl>
+    <w:lvl w:ilvl="2" w:tentative="1">
+      <w:start w:val="1"/>
+      <w:numFmt w:val="bullet"/>
+      <w:lvlText w:val=""/>
+      <w:lvlJc w:val="left"/>
+      <w:pPr>
+        <w:tabs>
+          <w:tab w:val="num" w:pos="2160"/>
+        </w:tabs>
+        <w:ind w:left="2160" w:hanging="360"/>
+      </w:pPr>
+      <w:rPr>
+        <w:rFonts w:ascii="Wingdings" w:hAnsi="Wingdings" w:hint="default"/>
+        <w:sz w:val="20"/>
+      </w:rPr>
+    </w:lvl>
+    <w:lvl w:ilvl="3" w:tentative="1">
+      <w:start w:val="1"/>
+      <w:numFmt w:val="bullet"/>
+      <w:lvlText w:val=""/>
+      <w:lvlJc w:val="left"/>
+      <w:pPr>
+        <w:tabs>
+          <w:tab w:val="num" w:pos="2880"/>
+        </w:tabs>
+        <w:ind w:left="2880" w:hanging="360"/>
+      </w:pPr>
+      <w:rPr>
+        <w:rFonts w:ascii="Wingdings" w:hAnsi="Wingdings" w:hint="default"/>
+        <w:sz w:val="20"/>
+      </w:rPr>
+    </w:lvl>
+    <w:lvl w:ilvl="4" w:tentative="1">
+      <w:start w:val="1"/>
+      <w:numFmt w:val="bullet"/>
+      <w:lvlText w:val=""/>
+      <w:lvlJc w:val="left"/>
+      <w:pPr>
+        <w:tabs>
+          <w:tab w:val="num" w:pos="3600"/>
+        </w:tabs>
+        <w:ind w:left="3600" w:hanging="360"/>
+      </w:pPr>
+      <w:rPr>
+        <w:rFonts w:ascii="Wingdings" w:hAnsi="Wingdings" w:hint="default"/>
+        <w:sz w:val="20"/>
+      </w:rPr>
+    </w:lvl>
+    <w:lvl w:ilvl="5" w:tentative="1">
+      <w:start w:val="1"/>
+      <w:numFmt w:val="bullet"/>
+      <w:lvlText w:val=""/>
+      <w:lvlJc w:val="left"/>
+      <w:pPr>
+        <w:tabs>
+          <w:tab w:val="num" w:pos="4320"/>
+        </w:tabs>
+        <w:ind w:left="4320" w:hanging="360"/>
+      </w:pPr>
+      <w:rPr>
+        <w:rFonts w:ascii="Wingdings" w:hAnsi="Wingdings" w:hint="default"/>
+        <w:sz w:val="20"/>
+      </w:rPr>
+    </w:lvl>
+    <w:lvl w:ilvl="6" w:tentative="1">
+      <w:start w:val="1"/>
+      <w:numFmt w:val="bullet"/>
+      <w:lvlText w:val=""/>
+      <w:lvlJc w:val="left"/>
+      <w:pPr>
+        <w:tabs>
+          <w:tab w:val="num" w:pos="5040"/>
+        </w:tabs>
+        <w:ind w:left="5040" w:hanging="360"/>
+      </w:pPr>
+      <w:rPr>
+        <w:rFonts w:ascii="Wingdings" w:hAnsi="Wingdings" w:hint="default"/>
+        <w:sz w:val="20"/>
+      </w:rPr>
+    </w:lvl>
+    <w:lvl w:ilvl="7" w:tentative="1">
+      <w:start w:val="1"/>
+      <w:numFmt w:val="bullet"/>
+      <w:lvlText w:val=""/>
+      <w:lvlJc w:val="left"/>
+      <w:pPr>
+        <w:tabs>
+          <w:tab w:val="num" w:pos="5760"/>
+        </w:tabs>
+        <w:ind w:left="5760" w:hanging="360"/>
+      </w:pPr>
+      <w:rPr>
+        <w:rFonts w:ascii="Wingdings" w:hAnsi="Wingdings" w:hint="default"/>
+        <w:sz w:val="20"/>
+      </w:rPr>
+    </w:lvl>
+    <w:lvl w:ilvl="8" w:tentative="1">
+      <w:start w:val="1"/>
+      <w:numFmt w:val="bullet"/>
+      <w:lvlText w:val=""/>
+      <w:lvlJc w:val="left"/>
+      <w:pPr>
+        <w:tabs>
+          <w:tab w:val="num" w:pos="6480"/>
+        </w:tabs>
+        <w:ind w:left="6480" w:hanging="360"/>
+      </w:pPr>
+      <w:rPr>
+        <w:rFonts w:ascii="Wingdings" w:hAnsi="Wingdings" w:hint="default"/>
+        <w:sz w:val="20"/>
+      </w:rPr>
+    </w:lvl>
+  </w:abstractNum>
+  <w:abstractNum w:abstractNumId="19" w15:restartNumberingAfterBreak="0">
     <w:nsid w:val="34252997"/>
     <w:multiLevelType w:val="multilevel"/>
     <w:tmpl w:val="A4FABC4E"/>
@@ -8133,7 +9835,7 @@
       </w:rPr>
     </w:lvl>
   </w:abstractNum>
-  <w:abstractNum w:abstractNumId="17" w15:restartNumberingAfterBreak="0">
+  <w:abstractNum w:abstractNumId="20" w15:restartNumberingAfterBreak="0">
     <w:nsid w:val="35621C10"/>
     <w:multiLevelType w:val="multilevel"/>
     <w:tmpl w:val="9F20096A"/>
@@ -8282,7 +9984,7 @@
       </w:rPr>
     </w:lvl>
   </w:abstractNum>
-  <w:abstractNum w:abstractNumId="18" w15:restartNumberingAfterBreak="0">
+  <w:abstractNum w:abstractNumId="21" w15:restartNumberingAfterBreak="0">
     <w:nsid w:val="36F91E92"/>
     <w:multiLevelType w:val="hybridMultilevel"/>
     <w:tmpl w:val="12DABA06"/>
@@ -8425,7 +10127,7 @@
       </w:rPr>
     </w:lvl>
   </w:abstractNum>
-  <w:abstractNum w:abstractNumId="19" w15:restartNumberingAfterBreak="0">
+  <w:abstractNum w:abstractNumId="22" w15:restartNumberingAfterBreak="0">
     <w:nsid w:val="3E8A0763"/>
     <w:multiLevelType w:val="hybridMultilevel"/>
     <w:tmpl w:val="1794D48A"/>
@@ -8576,10 +10278,10 @@
       </w:rPr>
     </w:lvl>
   </w:abstractNum>
-  <w:abstractNum w:abstractNumId="20" w15:restartNumberingAfterBreak="0">
+  <w:abstractNum w:abstractNumId="23" w15:restartNumberingAfterBreak="0">
     <w:nsid w:val="3EDF2212"/>
     <w:multiLevelType w:val="hybridMultilevel"/>
-    <w:tmpl w:val="B59E1894"/>
+    <w:tmpl w:val="95E4C62A"/>
     <w:lvl w:ilvl="0" w:tplc="08090001">
       <w:start w:val="1"/>
       <w:numFmt w:val="bullet"/>
@@ -8689,7 +10391,7 @@
       </w:rPr>
     </w:lvl>
   </w:abstractNum>
-  <w:abstractNum w:abstractNumId="21" w15:restartNumberingAfterBreak="0">
+  <w:abstractNum w:abstractNumId="24" w15:restartNumberingAfterBreak="0">
     <w:nsid w:val="45D54C0A"/>
     <w:multiLevelType w:val="multilevel"/>
     <w:tmpl w:val="9D88061C"/>
@@ -8829,7 +10531,7 @@
       </w:rPr>
     </w:lvl>
   </w:abstractNum>
-  <w:abstractNum w:abstractNumId="22" w15:restartNumberingAfterBreak="0">
+  <w:abstractNum w:abstractNumId="25" w15:restartNumberingAfterBreak="0">
     <w:nsid w:val="4783416F"/>
     <w:multiLevelType w:val="hybridMultilevel"/>
     <w:tmpl w:val="E1A40384"/>
@@ -8980,7 +10682,120 @@
       </w:rPr>
     </w:lvl>
   </w:abstractNum>
-  <w:abstractNum w:abstractNumId="23" w15:restartNumberingAfterBreak="0">
+  <w:abstractNum w:abstractNumId="26" w15:restartNumberingAfterBreak="0">
+    <w:nsid w:val="498C4B8B"/>
+    <w:multiLevelType w:val="hybridMultilevel"/>
+    <w:tmpl w:val="9C723E2C"/>
+    <w:lvl w:ilvl="0" w:tplc="08090003">
+      <w:start w:val="1"/>
+      <w:numFmt w:val="bullet"/>
+      <w:lvlText w:val="o"/>
+      <w:lvlJc w:val="left"/>
+      <w:pPr>
+        <w:ind w:left="720" w:hanging="360"/>
+      </w:pPr>
+      <w:rPr>
+        <w:rFonts w:ascii="Courier New" w:hAnsi="Courier New" w:cs="Courier New" w:hint="default"/>
+      </w:rPr>
+    </w:lvl>
+    <w:lvl w:ilvl="1" w:tplc="08090003" w:tentative="1">
+      <w:start w:val="1"/>
+      <w:numFmt w:val="bullet"/>
+      <w:lvlText w:val="o"/>
+      <w:lvlJc w:val="left"/>
+      <w:pPr>
+        <w:ind w:left="1440" w:hanging="360"/>
+      </w:pPr>
+      <w:rPr>
+        <w:rFonts w:ascii="Courier New" w:hAnsi="Courier New" w:cs="Courier New" w:hint="default"/>
+      </w:rPr>
+    </w:lvl>
+    <w:lvl w:ilvl="2" w:tplc="08090005" w:tentative="1">
+      <w:start w:val="1"/>
+      <w:numFmt w:val="bullet"/>
+      <w:lvlText w:val=""/>
+      <w:lvlJc w:val="left"/>
+      <w:pPr>
+        <w:ind w:left="2160" w:hanging="360"/>
+      </w:pPr>
+      <w:rPr>
+        <w:rFonts w:ascii="Wingdings" w:hAnsi="Wingdings" w:hint="default"/>
+      </w:rPr>
+    </w:lvl>
+    <w:lvl w:ilvl="3" w:tplc="08090001" w:tentative="1">
+      <w:start w:val="1"/>
+      <w:numFmt w:val="bullet"/>
+      <w:lvlText w:val=""/>
+      <w:lvlJc w:val="left"/>
+      <w:pPr>
+        <w:ind w:left="2880" w:hanging="360"/>
+      </w:pPr>
+      <w:rPr>
+        <w:rFonts w:ascii="Symbol" w:hAnsi="Symbol" w:hint="default"/>
+      </w:rPr>
+    </w:lvl>
+    <w:lvl w:ilvl="4" w:tplc="08090003" w:tentative="1">
+      <w:start w:val="1"/>
+      <w:numFmt w:val="bullet"/>
+      <w:lvlText w:val="o"/>
+      <w:lvlJc w:val="left"/>
+      <w:pPr>
+        <w:ind w:left="3600" w:hanging="360"/>
+      </w:pPr>
+      <w:rPr>
+        <w:rFonts w:ascii="Courier New" w:hAnsi="Courier New" w:cs="Courier New" w:hint="default"/>
+      </w:rPr>
+    </w:lvl>
+    <w:lvl w:ilvl="5" w:tplc="08090005" w:tentative="1">
+      <w:start w:val="1"/>
+      <w:numFmt w:val="bullet"/>
+      <w:lvlText w:val=""/>
+      <w:lvlJc w:val="left"/>
+      <w:pPr>
+        <w:ind w:left="4320" w:hanging="360"/>
+      </w:pPr>
+      <w:rPr>
+        <w:rFonts w:ascii="Wingdings" w:hAnsi="Wingdings" w:hint="default"/>
+      </w:rPr>
+    </w:lvl>
+    <w:lvl w:ilvl="6" w:tplc="08090001" w:tentative="1">
+      <w:start w:val="1"/>
+      <w:numFmt w:val="bullet"/>
+      <w:lvlText w:val=""/>
+      <w:lvlJc w:val="left"/>
+      <w:pPr>
+        <w:ind w:left="5040" w:hanging="360"/>
+      </w:pPr>
+      <w:rPr>
+        <w:rFonts w:ascii="Symbol" w:hAnsi="Symbol" w:hint="default"/>
+      </w:rPr>
+    </w:lvl>
+    <w:lvl w:ilvl="7" w:tplc="08090003" w:tentative="1">
+      <w:start w:val="1"/>
+      <w:numFmt w:val="bullet"/>
+      <w:lvlText w:val="o"/>
+      <w:lvlJc w:val="left"/>
+      <w:pPr>
+        <w:ind w:left="5760" w:hanging="360"/>
+      </w:pPr>
+      <w:rPr>
+        <w:rFonts w:ascii="Courier New" w:hAnsi="Courier New" w:cs="Courier New" w:hint="default"/>
+      </w:rPr>
+    </w:lvl>
+    <w:lvl w:ilvl="8" w:tplc="08090005" w:tentative="1">
+      <w:start w:val="1"/>
+      <w:numFmt w:val="bullet"/>
+      <w:lvlText w:val=""/>
+      <w:lvlJc w:val="left"/>
+      <w:pPr>
+        <w:ind w:left="6480" w:hanging="360"/>
+      </w:pPr>
+      <w:rPr>
+        <w:rFonts w:ascii="Wingdings" w:hAnsi="Wingdings" w:hint="default"/>
+      </w:rPr>
+    </w:lvl>
+  </w:abstractNum>
+  <w:abstractNum w:abstractNumId="27" w15:restartNumberingAfterBreak="0">
     <w:nsid w:val="4D4E6CA0"/>
     <w:multiLevelType w:val="hybridMultilevel"/>
     <w:tmpl w:val="0407001D"/>
@@ -9093,7 +10908,7 @@
       </w:pPr>
     </w:lvl>
   </w:abstractNum>
-  <w:abstractNum w:abstractNumId="24" w15:restartNumberingAfterBreak="0">
+  <w:abstractNum w:abstractNumId="28" w15:restartNumberingAfterBreak="0">
     <w:nsid w:val="4DA45556"/>
     <w:multiLevelType w:val="multilevel"/>
     <w:tmpl w:val="29BEE70E"/>
@@ -9261,7 +11076,120 @@
       </w:rPr>
     </w:lvl>
   </w:abstractNum>
-  <w:abstractNum w:abstractNumId="25" w15:restartNumberingAfterBreak="0">
+  <w:abstractNum w:abstractNumId="29" w15:restartNumberingAfterBreak="0">
+    <w:nsid w:val="4F00062D"/>
+    <w:multiLevelType w:val="hybridMultilevel"/>
+    <w:tmpl w:val="4F9A1DFC"/>
+    <w:lvl w:ilvl="0" w:tplc="08090003">
+      <w:start w:val="1"/>
+      <w:numFmt w:val="bullet"/>
+      <w:lvlText w:val="o"/>
+      <w:lvlJc w:val="left"/>
+      <w:pPr>
+        <w:ind w:left="720" w:hanging="360"/>
+      </w:pPr>
+      <w:rPr>
+        <w:rFonts w:ascii="Courier New" w:hAnsi="Courier New" w:cs="Courier New" w:hint="default"/>
+      </w:rPr>
+    </w:lvl>
+    <w:lvl w:ilvl="1" w:tplc="08090003" w:tentative="1">
+      <w:start w:val="1"/>
+      <w:numFmt w:val="bullet"/>
+      <w:lvlText w:val="o"/>
+      <w:lvlJc w:val="left"/>
+      <w:pPr>
+        <w:ind w:left="1440" w:hanging="360"/>
+      </w:pPr>
+      <w:rPr>
+        <w:rFonts w:ascii="Courier New" w:hAnsi="Courier New" w:cs="Courier New" w:hint="default"/>
+      </w:rPr>
+    </w:lvl>
+    <w:lvl w:ilvl="2" w:tplc="08090005" w:tentative="1">
+      <w:start w:val="1"/>
+      <w:numFmt w:val="bullet"/>
+      <w:lvlText w:val=""/>
+      <w:lvlJc w:val="left"/>
+      <w:pPr>
+        <w:ind w:left="2160" w:hanging="360"/>
+      </w:pPr>
+      <w:rPr>
+        <w:rFonts w:ascii="Wingdings" w:hAnsi="Wingdings" w:hint="default"/>
+      </w:rPr>
+    </w:lvl>
+    <w:lvl w:ilvl="3" w:tplc="08090001" w:tentative="1">
+      <w:start w:val="1"/>
+      <w:numFmt w:val="bullet"/>
+      <w:lvlText w:val=""/>
+      <w:lvlJc w:val="left"/>
+      <w:pPr>
+        <w:ind w:left="2880" w:hanging="360"/>
+      </w:pPr>
+      <w:rPr>
+        <w:rFonts w:ascii="Symbol" w:hAnsi="Symbol" w:hint="default"/>
+      </w:rPr>
+    </w:lvl>
+    <w:lvl w:ilvl="4" w:tplc="08090003" w:tentative="1">
+      <w:start w:val="1"/>
+      <w:numFmt w:val="bullet"/>
+      <w:lvlText w:val="o"/>
+      <w:lvlJc w:val="left"/>
+      <w:pPr>
+        <w:ind w:left="3600" w:hanging="360"/>
+      </w:pPr>
+      <w:rPr>
+        <w:rFonts w:ascii="Courier New" w:hAnsi="Courier New" w:cs="Courier New" w:hint="default"/>
+      </w:rPr>
+    </w:lvl>
+    <w:lvl w:ilvl="5" w:tplc="08090005" w:tentative="1">
+      <w:start w:val="1"/>
+      <w:numFmt w:val="bullet"/>
+      <w:lvlText w:val=""/>
+      <w:lvlJc w:val="left"/>
+      <w:pPr>
+        <w:ind w:left="4320" w:hanging="360"/>
+      </w:pPr>
+      <w:rPr>
+        <w:rFonts w:ascii="Wingdings" w:hAnsi="Wingdings" w:hint="default"/>
+      </w:rPr>
+    </w:lvl>
+    <w:lvl w:ilvl="6" w:tplc="08090001" w:tentative="1">
+      <w:start w:val="1"/>
+      <w:numFmt w:val="bullet"/>
+      <w:lvlText w:val=""/>
+      <w:lvlJc w:val="left"/>
+      <w:pPr>
+        <w:ind w:left="5040" w:hanging="360"/>
+      </w:pPr>
+      <w:rPr>
+        <w:rFonts w:ascii="Symbol" w:hAnsi="Symbol" w:hint="default"/>
+      </w:rPr>
+    </w:lvl>
+    <w:lvl w:ilvl="7" w:tplc="08090003" w:tentative="1">
+      <w:start w:val="1"/>
+      <w:numFmt w:val="bullet"/>
+      <w:lvlText w:val="o"/>
+      <w:lvlJc w:val="left"/>
+      <w:pPr>
+        <w:ind w:left="5760" w:hanging="360"/>
+      </w:pPr>
+      <w:rPr>
+        <w:rFonts w:ascii="Courier New" w:hAnsi="Courier New" w:cs="Courier New" w:hint="default"/>
+      </w:rPr>
+    </w:lvl>
+    <w:lvl w:ilvl="8" w:tplc="08090005" w:tentative="1">
+      <w:start w:val="1"/>
+      <w:numFmt w:val="bullet"/>
+      <w:lvlText w:val=""/>
+      <w:lvlJc w:val="left"/>
+      <w:pPr>
+        <w:ind w:left="6480" w:hanging="360"/>
+      </w:pPr>
+      <w:rPr>
+        <w:rFonts w:ascii="Wingdings" w:hAnsi="Wingdings" w:hint="default"/>
+      </w:rPr>
+    </w:lvl>
+  </w:abstractNum>
+  <w:abstractNum w:abstractNumId="30" w15:restartNumberingAfterBreak="0">
     <w:nsid w:val="4F1F0E5E"/>
     <w:multiLevelType w:val="multilevel"/>
     <w:tmpl w:val="C08C6CF0"/>
@@ -9427,7 +11355,7 @@
       </w:rPr>
     </w:lvl>
   </w:abstractNum>
-  <w:abstractNum w:abstractNumId="26" w15:restartNumberingAfterBreak="0">
+  <w:abstractNum w:abstractNumId="31" w15:restartNumberingAfterBreak="0">
     <w:nsid w:val="4F552E7D"/>
     <w:multiLevelType w:val="hybridMultilevel"/>
     <w:tmpl w:val="3E0EFEC6"/>
@@ -9516,7 +11444,7 @@
       </w:pPr>
     </w:lvl>
   </w:abstractNum>
-  <w:abstractNum w:abstractNumId="27" w15:restartNumberingAfterBreak="0">
+  <w:abstractNum w:abstractNumId="32" w15:restartNumberingAfterBreak="0">
     <w:nsid w:val="4F5F2985"/>
     <w:multiLevelType w:val="multilevel"/>
     <w:tmpl w:val="24EE05E4"/>
@@ -9682,7 +11610,300 @@
       </w:rPr>
     </w:lvl>
   </w:abstractNum>
-  <w:abstractNum w:abstractNumId="28" w15:restartNumberingAfterBreak="0">
+  <w:abstractNum w:abstractNumId="33" w15:restartNumberingAfterBreak="0">
+    <w:nsid w:val="55EA4322"/>
+    <w:multiLevelType w:val="hybridMultilevel"/>
+    <w:tmpl w:val="1416DDC8"/>
+    <w:lvl w:ilvl="0" w:tplc="0F2440CE">
+      <w:start w:val="1"/>
+      <w:numFmt w:val="decimal"/>
+      <w:lvlText w:val="%1."/>
+      <w:lvlJc w:val="left"/>
+      <w:pPr>
+        <w:ind w:left="360" w:hanging="360"/>
+      </w:pPr>
+      <w:rPr>
+        <w:rFonts w:hint="default"/>
+        <w:b/>
+      </w:rPr>
+    </w:lvl>
+    <w:lvl w:ilvl="1" w:tplc="08090019" w:tentative="1">
+      <w:start w:val="1"/>
+      <w:numFmt w:val="lowerLetter"/>
+      <w:lvlText w:val="%2."/>
+      <w:lvlJc w:val="left"/>
+      <w:pPr>
+        <w:ind w:left="1080" w:hanging="360"/>
+      </w:pPr>
+    </w:lvl>
+    <w:lvl w:ilvl="2" w:tplc="0809001B" w:tentative="1">
+      <w:start w:val="1"/>
+      <w:numFmt w:val="lowerRoman"/>
+      <w:lvlText w:val="%3."/>
+      <w:lvlJc w:val="right"/>
+      <w:pPr>
+        <w:ind w:left="1800" w:hanging="180"/>
+      </w:pPr>
+    </w:lvl>
+    <w:lvl w:ilvl="3" w:tplc="0809000F" w:tentative="1">
+      <w:start w:val="1"/>
+      <w:numFmt w:val="decimal"/>
+      <w:lvlText w:val="%4."/>
+      <w:lvlJc w:val="left"/>
+      <w:pPr>
+        <w:ind w:left="2520" w:hanging="360"/>
+      </w:pPr>
+    </w:lvl>
+    <w:lvl w:ilvl="4" w:tplc="08090019" w:tentative="1">
+      <w:start w:val="1"/>
+      <w:numFmt w:val="lowerLetter"/>
+      <w:lvlText w:val="%5."/>
+      <w:lvlJc w:val="left"/>
+      <w:pPr>
+        <w:ind w:left="3240" w:hanging="360"/>
+      </w:pPr>
+    </w:lvl>
+    <w:lvl w:ilvl="5" w:tplc="0809001B" w:tentative="1">
+      <w:start w:val="1"/>
+      <w:numFmt w:val="lowerRoman"/>
+      <w:lvlText w:val="%6."/>
+      <w:lvlJc w:val="right"/>
+      <w:pPr>
+        <w:ind w:left="3960" w:hanging="180"/>
+      </w:pPr>
+    </w:lvl>
+    <w:lvl w:ilvl="6" w:tplc="0809000F" w:tentative="1">
+      <w:start w:val="1"/>
+      <w:numFmt w:val="decimal"/>
+      <w:lvlText w:val="%7."/>
+      <w:lvlJc w:val="left"/>
+      <w:pPr>
+        <w:ind w:left="4680" w:hanging="360"/>
+      </w:pPr>
+    </w:lvl>
+    <w:lvl w:ilvl="7" w:tplc="08090019" w:tentative="1">
+      <w:start w:val="1"/>
+      <w:numFmt w:val="lowerLetter"/>
+      <w:lvlText w:val="%8."/>
+      <w:lvlJc w:val="left"/>
+      <w:pPr>
+        <w:ind w:left="5400" w:hanging="360"/>
+      </w:pPr>
+    </w:lvl>
+    <w:lvl w:ilvl="8" w:tplc="0809001B" w:tentative="1">
+      <w:start w:val="1"/>
+      <w:numFmt w:val="lowerRoman"/>
+      <w:lvlText w:val="%9."/>
+      <w:lvlJc w:val="right"/>
+      <w:pPr>
+        <w:ind w:left="6120" w:hanging="180"/>
+      </w:pPr>
+    </w:lvl>
+  </w:abstractNum>
+  <w:abstractNum w:abstractNumId="34" w15:restartNumberingAfterBreak="0">
+    <w:nsid w:val="588538E9"/>
+    <w:multiLevelType w:val="hybridMultilevel"/>
+    <w:tmpl w:val="AC1C5A5E"/>
+    <w:lvl w:ilvl="0" w:tplc="FFFFFFFF">
+      <w:start w:val="1"/>
+      <w:numFmt w:val="decimal"/>
+      <w:lvlText w:val="%1."/>
+      <w:lvlJc w:val="left"/>
+      <w:pPr>
+        <w:ind w:left="360" w:hanging="360"/>
+      </w:pPr>
+      <w:rPr>
+        <w:rFonts w:hint="default"/>
+        <w:b/>
+      </w:rPr>
+    </w:lvl>
+    <w:lvl w:ilvl="1" w:tplc="FFFFFFFF">
+      <w:start w:val="1"/>
+      <w:numFmt w:val="lowerLetter"/>
+      <w:lvlText w:val="%2."/>
+      <w:lvlJc w:val="left"/>
+      <w:pPr>
+        <w:ind w:left="1440" w:hanging="360"/>
+      </w:pPr>
+    </w:lvl>
+    <w:lvl w:ilvl="2" w:tplc="FFFFFFFF" w:tentative="1">
+      <w:start w:val="1"/>
+      <w:numFmt w:val="lowerRoman"/>
+      <w:lvlText w:val="%3."/>
+      <w:lvlJc w:val="right"/>
+      <w:pPr>
+        <w:ind w:left="2160" w:hanging="180"/>
+      </w:pPr>
+    </w:lvl>
+    <w:lvl w:ilvl="3" w:tplc="FFFFFFFF" w:tentative="1">
+      <w:start w:val="1"/>
+      <w:numFmt w:val="decimal"/>
+      <w:lvlText w:val="%4."/>
+      <w:lvlJc w:val="left"/>
+      <w:pPr>
+        <w:ind w:left="2880" w:hanging="360"/>
+      </w:pPr>
+    </w:lvl>
+    <w:lvl w:ilvl="4" w:tplc="FFFFFFFF" w:tentative="1">
+      <w:start w:val="1"/>
+      <w:numFmt w:val="lowerLetter"/>
+      <w:lvlText w:val="%5."/>
+      <w:lvlJc w:val="left"/>
+      <w:pPr>
+        <w:ind w:left="3600" w:hanging="360"/>
+      </w:pPr>
+    </w:lvl>
+    <w:lvl w:ilvl="5" w:tplc="FFFFFFFF" w:tentative="1">
+      <w:start w:val="1"/>
+      <w:numFmt w:val="lowerRoman"/>
+      <w:lvlText w:val="%6."/>
+      <w:lvlJc w:val="right"/>
+      <w:pPr>
+        <w:ind w:left="4320" w:hanging="180"/>
+      </w:pPr>
+    </w:lvl>
+    <w:lvl w:ilvl="6" w:tplc="FFFFFFFF" w:tentative="1">
+      <w:start w:val="1"/>
+      <w:numFmt w:val="decimal"/>
+      <w:lvlText w:val="%7."/>
+      <w:lvlJc w:val="left"/>
+      <w:pPr>
+        <w:ind w:left="5040" w:hanging="360"/>
+      </w:pPr>
+    </w:lvl>
+    <w:lvl w:ilvl="7" w:tplc="FFFFFFFF" w:tentative="1">
+      <w:start w:val="1"/>
+      <w:numFmt w:val="lowerLetter"/>
+      <w:lvlText w:val="%8."/>
+      <w:lvlJc w:val="left"/>
+      <w:pPr>
+        <w:ind w:left="5760" w:hanging="360"/>
+      </w:pPr>
+    </w:lvl>
+    <w:lvl w:ilvl="8" w:tplc="FFFFFFFF" w:tentative="1">
+      <w:start w:val="1"/>
+      <w:numFmt w:val="lowerRoman"/>
+      <w:lvlText w:val="%9."/>
+      <w:lvlJc w:val="right"/>
+      <w:pPr>
+        <w:ind w:left="6480" w:hanging="180"/>
+      </w:pPr>
+    </w:lvl>
+  </w:abstractNum>
+  <w:abstractNum w:abstractNumId="35" w15:restartNumberingAfterBreak="0">
+    <w:nsid w:val="59985C13"/>
+    <w:multiLevelType w:val="multilevel"/>
+    <w:tmpl w:val="38A213CC"/>
+    <w:lvl w:ilvl="0">
+      <w:start w:val="1"/>
+      <w:numFmt w:val="decimal"/>
+      <w:lvlText w:val="%1."/>
+      <w:lvlJc w:val="left"/>
+      <w:pPr>
+        <w:tabs>
+          <w:tab w:val="num" w:pos="720"/>
+        </w:tabs>
+        <w:ind w:left="720" w:hanging="360"/>
+      </w:pPr>
+    </w:lvl>
+    <w:lvl w:ilvl="1" w:tentative="1">
+      <w:start w:val="1"/>
+      <w:numFmt w:val="decimal"/>
+      <w:lvlText w:val="%2."/>
+      <w:lvlJc w:val="left"/>
+      <w:pPr>
+        <w:tabs>
+          <w:tab w:val="num" w:pos="1440"/>
+        </w:tabs>
+        <w:ind w:left="1440" w:hanging="360"/>
+      </w:pPr>
+    </w:lvl>
+    <w:lvl w:ilvl="2" w:tentative="1">
+      <w:start w:val="1"/>
+      <w:numFmt w:val="decimal"/>
+      <w:lvlText w:val="%3."/>
+      <w:lvlJc w:val="left"/>
+      <w:pPr>
+        <w:tabs>
+          <w:tab w:val="num" w:pos="2160"/>
+        </w:tabs>
+        <w:ind w:left="2160" w:hanging="360"/>
+      </w:pPr>
+    </w:lvl>
+    <w:lvl w:ilvl="3" w:tentative="1">
+      <w:start w:val="1"/>
+      <w:numFmt w:val="decimal"/>
+      <w:lvlText w:val="%4."/>
+      <w:lvlJc w:val="left"/>
+      <w:pPr>
+        <w:tabs>
+          <w:tab w:val="num" w:pos="2880"/>
+        </w:tabs>
+        <w:ind w:left="2880" w:hanging="360"/>
+      </w:pPr>
+    </w:lvl>
+    <w:lvl w:ilvl="4" w:tentative="1">
+      <w:start w:val="1"/>
+      <w:numFmt w:val="decimal"/>
+      <w:lvlText w:val="%5."/>
+      <w:lvlJc w:val="left"/>
+      <w:pPr>
+        <w:tabs>
+          <w:tab w:val="num" w:pos="3600"/>
+        </w:tabs>
+        <w:ind w:left="3600" w:hanging="360"/>
+      </w:pPr>
+    </w:lvl>
+    <w:lvl w:ilvl="5" w:tentative="1">
+      <w:start w:val="1"/>
+      <w:numFmt w:val="decimal"/>
+      <w:lvlText w:val="%6."/>
+      <w:lvlJc w:val="left"/>
+      <w:pPr>
+        <w:tabs>
+          <w:tab w:val="num" w:pos="4320"/>
+        </w:tabs>
+        <w:ind w:left="4320" w:hanging="360"/>
+      </w:pPr>
+    </w:lvl>
+    <w:lvl w:ilvl="6" w:tentative="1">
+      <w:start w:val="1"/>
+      <w:numFmt w:val="decimal"/>
+      <w:lvlText w:val="%7."/>
+      <w:lvlJc w:val="left"/>
+      <w:pPr>
+        <w:tabs>
+          <w:tab w:val="num" w:pos="5040"/>
+        </w:tabs>
+        <w:ind w:left="5040" w:hanging="360"/>
+      </w:pPr>
+    </w:lvl>
+    <w:lvl w:ilvl="7" w:tentative="1">
+      <w:start w:val="1"/>
+      <w:numFmt w:val="decimal"/>
+      <w:lvlText w:val="%8."/>
+      <w:lvlJc w:val="left"/>
+      <w:pPr>
+        <w:tabs>
+          <w:tab w:val="num" w:pos="5760"/>
+        </w:tabs>
+        <w:ind w:left="5760" w:hanging="360"/>
+      </w:pPr>
+    </w:lvl>
+    <w:lvl w:ilvl="8" w:tentative="1">
+      <w:start w:val="1"/>
+      <w:numFmt w:val="decimal"/>
+      <w:lvlText w:val="%9."/>
+      <w:lvlJc w:val="left"/>
+      <w:pPr>
+        <w:tabs>
+          <w:tab w:val="num" w:pos="6480"/>
+        </w:tabs>
+        <w:ind w:left="6480" w:hanging="360"/>
+      </w:pPr>
+    </w:lvl>
+  </w:abstractNum>
+  <w:abstractNum w:abstractNumId="36" w15:restartNumberingAfterBreak="0">
     <w:nsid w:val="5D6A02C4"/>
     <w:multiLevelType w:val="hybridMultilevel"/>
     <w:tmpl w:val="0407001D"/>
@@ -9795,7 +12016,7 @@
       </w:pPr>
     </w:lvl>
   </w:abstractNum>
-  <w:abstractNum w:abstractNumId="29" w15:restartNumberingAfterBreak="0">
+  <w:abstractNum w:abstractNumId="37" w15:restartNumberingAfterBreak="0">
     <w:nsid w:val="5EB45FD6"/>
     <w:multiLevelType w:val="multilevel"/>
     <w:tmpl w:val="D6F885B0"/>
@@ -9961,7 +12182,7 @@
       </w:rPr>
     </w:lvl>
   </w:abstractNum>
-  <w:abstractNum w:abstractNumId="30" w15:restartNumberingAfterBreak="0">
+  <w:abstractNum w:abstractNumId="38" w15:restartNumberingAfterBreak="0">
     <w:nsid w:val="5F064509"/>
     <w:multiLevelType w:val="multilevel"/>
     <w:tmpl w:val="400EE752"/>
@@ -10110,7 +12331,7 @@
       </w:rPr>
     </w:lvl>
   </w:abstractNum>
-  <w:abstractNum w:abstractNumId="31" w15:restartNumberingAfterBreak="0">
+  <w:abstractNum w:abstractNumId="39" w15:restartNumberingAfterBreak="0">
     <w:nsid w:val="5FE927A2"/>
     <w:multiLevelType w:val="hybridMultilevel"/>
     <w:tmpl w:val="0407001D"/>
@@ -10223,7 +12444,7 @@
       </w:pPr>
     </w:lvl>
   </w:abstractNum>
-  <w:abstractNum w:abstractNumId="32" w15:restartNumberingAfterBreak="0">
+  <w:abstractNum w:abstractNumId="40" w15:restartNumberingAfterBreak="0">
     <w:nsid w:val="62342B99"/>
     <w:multiLevelType w:val="hybridMultilevel"/>
     <w:tmpl w:val="8E3CFEA2"/>
@@ -10393,7 +12614,7 @@
       </w:rPr>
     </w:lvl>
   </w:abstractNum>
-  <w:abstractNum w:abstractNumId="33" w15:restartNumberingAfterBreak="0">
+  <w:abstractNum w:abstractNumId="41" w15:restartNumberingAfterBreak="0">
     <w:nsid w:val="633E0EF2"/>
     <w:multiLevelType w:val="hybridMultilevel"/>
     <w:tmpl w:val="16EE2C80"/>
@@ -10506,7 +12727,97 @@
       </w:rPr>
     </w:lvl>
   </w:abstractNum>
-  <w:abstractNum w:abstractNumId="34" w15:restartNumberingAfterBreak="0">
+  <w:abstractNum w:abstractNumId="42" w15:restartNumberingAfterBreak="0">
+    <w:nsid w:val="654A0985"/>
+    <w:multiLevelType w:val="hybridMultilevel"/>
+    <w:tmpl w:val="57FE16E4"/>
+    <w:lvl w:ilvl="0" w:tplc="FFFFFFFF">
+      <w:start w:val="1"/>
+      <w:numFmt w:val="decimal"/>
+      <w:lvlText w:val="%1."/>
+      <w:lvlJc w:val="left"/>
+      <w:pPr>
+        <w:ind w:left="360" w:hanging="360"/>
+      </w:pPr>
+      <w:rPr>
+        <w:rFonts w:hint="default"/>
+        <w:b/>
+      </w:rPr>
+    </w:lvl>
+    <w:lvl w:ilvl="1" w:tplc="FFFFFFFF">
+      <w:start w:val="1"/>
+      <w:numFmt w:val="lowerLetter"/>
+      <w:lvlText w:val="%2."/>
+      <w:lvlJc w:val="left"/>
+      <w:pPr>
+        <w:ind w:left="1440" w:hanging="360"/>
+      </w:pPr>
+    </w:lvl>
+    <w:lvl w:ilvl="2" w:tplc="FFFFFFFF" w:tentative="1">
+      <w:start w:val="1"/>
+      <w:numFmt w:val="lowerRoman"/>
+      <w:lvlText w:val="%3."/>
+      <w:lvlJc w:val="right"/>
+      <w:pPr>
+        <w:ind w:left="2160" w:hanging="180"/>
+      </w:pPr>
+    </w:lvl>
+    <w:lvl w:ilvl="3" w:tplc="FFFFFFFF" w:tentative="1">
+      <w:start w:val="1"/>
+      <w:numFmt w:val="decimal"/>
+      <w:lvlText w:val="%4."/>
+      <w:lvlJc w:val="left"/>
+      <w:pPr>
+        <w:ind w:left="2880" w:hanging="360"/>
+      </w:pPr>
+    </w:lvl>
+    <w:lvl w:ilvl="4" w:tplc="FFFFFFFF" w:tentative="1">
+      <w:start w:val="1"/>
+      <w:numFmt w:val="lowerLetter"/>
+      <w:lvlText w:val="%5."/>
+      <w:lvlJc w:val="left"/>
+      <w:pPr>
+        <w:ind w:left="3600" w:hanging="360"/>
+      </w:pPr>
+    </w:lvl>
+    <w:lvl w:ilvl="5" w:tplc="FFFFFFFF" w:tentative="1">
+      <w:start w:val="1"/>
+      <w:numFmt w:val="lowerRoman"/>
+      <w:lvlText w:val="%6."/>
+      <w:lvlJc w:val="right"/>
+      <w:pPr>
+        <w:ind w:left="4320" w:hanging="180"/>
+      </w:pPr>
+    </w:lvl>
+    <w:lvl w:ilvl="6" w:tplc="FFFFFFFF" w:tentative="1">
+      <w:start w:val="1"/>
+      <w:numFmt w:val="decimal"/>
+      <w:lvlText w:val="%7."/>
+      <w:lvlJc w:val="left"/>
+      <w:pPr>
+        <w:ind w:left="5040" w:hanging="360"/>
+      </w:pPr>
+    </w:lvl>
+    <w:lvl w:ilvl="7" w:tplc="FFFFFFFF" w:tentative="1">
+      <w:start w:val="1"/>
+      <w:numFmt w:val="lowerLetter"/>
+      <w:lvlText w:val="%8."/>
+      <w:lvlJc w:val="left"/>
+      <w:pPr>
+        <w:ind w:left="5760" w:hanging="360"/>
+      </w:pPr>
+    </w:lvl>
+    <w:lvl w:ilvl="8" w:tplc="FFFFFFFF" w:tentative="1">
+      <w:start w:val="1"/>
+      <w:numFmt w:val="lowerRoman"/>
+      <w:lvlText w:val="%9."/>
+      <w:lvlJc w:val="right"/>
+      <w:pPr>
+        <w:ind w:left="6480" w:hanging="180"/>
+      </w:pPr>
+    </w:lvl>
+  </w:abstractNum>
+  <w:abstractNum w:abstractNumId="43" w15:restartNumberingAfterBreak="0">
     <w:nsid w:val="6786541A"/>
     <w:multiLevelType w:val="hybridMultilevel"/>
     <w:tmpl w:val="51602F82"/>
@@ -10649,7 +12960,120 @@
       </w:rPr>
     </w:lvl>
   </w:abstractNum>
-  <w:abstractNum w:abstractNumId="35" w15:restartNumberingAfterBreak="0">
+  <w:abstractNum w:abstractNumId="44" w15:restartNumberingAfterBreak="0">
+    <w:nsid w:val="6A4E785B"/>
+    <w:multiLevelType w:val="hybridMultilevel"/>
+    <w:tmpl w:val="6A2EEBEA"/>
+    <w:lvl w:ilvl="0" w:tplc="D3FE30E8">
+      <w:start w:val="1"/>
+      <w:numFmt w:val="bullet"/>
+      <w:lvlText w:val="-"/>
+      <w:lvlJc w:val="left"/>
+      <w:pPr>
+        <w:ind w:left="720" w:hanging="360"/>
+      </w:pPr>
+      <w:rPr>
+        <w:rFonts w:ascii="Arial" w:eastAsia="Times New Roman" w:hAnsi="Arial" w:cs="Arial" w:hint="default"/>
+      </w:rPr>
+    </w:lvl>
+    <w:lvl w:ilvl="1" w:tplc="08090003" w:tentative="1">
+      <w:start w:val="1"/>
+      <w:numFmt w:val="bullet"/>
+      <w:lvlText w:val="o"/>
+      <w:lvlJc w:val="left"/>
+      <w:pPr>
+        <w:ind w:left="1440" w:hanging="360"/>
+      </w:pPr>
+      <w:rPr>
+        <w:rFonts w:ascii="Courier New" w:hAnsi="Courier New" w:cs="Courier New" w:hint="default"/>
+      </w:rPr>
+    </w:lvl>
+    <w:lvl w:ilvl="2" w:tplc="08090005" w:tentative="1">
+      <w:start w:val="1"/>
+      <w:numFmt w:val="bullet"/>
+      <w:lvlText w:val=""/>
+      <w:lvlJc w:val="left"/>
+      <w:pPr>
+        <w:ind w:left="2160" w:hanging="360"/>
+      </w:pPr>
+      <w:rPr>
+        <w:rFonts w:ascii="Wingdings" w:hAnsi="Wingdings" w:hint="default"/>
+      </w:rPr>
+    </w:lvl>
+    <w:lvl w:ilvl="3" w:tplc="08090001" w:tentative="1">
+      <w:start w:val="1"/>
+      <w:numFmt w:val="bullet"/>
+      <w:lvlText w:val=""/>
+      <w:lvlJc w:val="left"/>
+      <w:pPr>
+        <w:ind w:left="2880" w:hanging="360"/>
+      </w:pPr>
+      <w:rPr>
+        <w:rFonts w:ascii="Symbol" w:hAnsi="Symbol" w:hint="default"/>
+      </w:rPr>
+    </w:lvl>
+    <w:lvl w:ilvl="4" w:tplc="08090003" w:tentative="1">
+      <w:start w:val="1"/>
+      <w:numFmt w:val="bullet"/>
+      <w:lvlText w:val="o"/>
+      <w:lvlJc w:val="left"/>
+      <w:pPr>
+        <w:ind w:left="3600" w:hanging="360"/>
+      </w:pPr>
+      <w:rPr>
+        <w:rFonts w:ascii="Courier New" w:hAnsi="Courier New" w:cs="Courier New" w:hint="default"/>
+      </w:rPr>
+    </w:lvl>
+    <w:lvl w:ilvl="5" w:tplc="08090005" w:tentative="1">
+      <w:start w:val="1"/>
+      <w:numFmt w:val="bullet"/>
+      <w:lvlText w:val=""/>
+      <w:lvlJc w:val="left"/>
+      <w:pPr>
+        <w:ind w:left="4320" w:hanging="360"/>
+      </w:pPr>
+      <w:rPr>
+        <w:rFonts w:ascii="Wingdings" w:hAnsi="Wingdings" w:hint="default"/>
+      </w:rPr>
+    </w:lvl>
+    <w:lvl w:ilvl="6" w:tplc="08090001" w:tentative="1">
+      <w:start w:val="1"/>
+      <w:numFmt w:val="bullet"/>
+      <w:lvlText w:val=""/>
+      <w:lvlJc w:val="left"/>
+      <w:pPr>
+        <w:ind w:left="5040" w:hanging="360"/>
+      </w:pPr>
+      <w:rPr>
+        <w:rFonts w:ascii="Symbol" w:hAnsi="Symbol" w:hint="default"/>
+      </w:rPr>
+    </w:lvl>
+    <w:lvl w:ilvl="7" w:tplc="08090003" w:tentative="1">
+      <w:start w:val="1"/>
+      <w:numFmt w:val="bullet"/>
+      <w:lvlText w:val="o"/>
+      <w:lvlJc w:val="left"/>
+      <w:pPr>
+        <w:ind w:left="5760" w:hanging="360"/>
+      </w:pPr>
+      <w:rPr>
+        <w:rFonts w:ascii="Courier New" w:hAnsi="Courier New" w:cs="Courier New" w:hint="default"/>
+      </w:rPr>
+    </w:lvl>
+    <w:lvl w:ilvl="8" w:tplc="08090005" w:tentative="1">
+      <w:start w:val="1"/>
+      <w:numFmt w:val="bullet"/>
+      <w:lvlText w:val=""/>
+      <w:lvlJc w:val="left"/>
+      <w:pPr>
+        <w:ind w:left="6480" w:hanging="360"/>
+      </w:pPr>
+      <w:rPr>
+        <w:rFonts w:ascii="Wingdings" w:hAnsi="Wingdings" w:hint="default"/>
+      </w:rPr>
+    </w:lvl>
+  </w:abstractNum>
+  <w:abstractNum w:abstractNumId="45" w15:restartNumberingAfterBreak="0">
     <w:nsid w:val="6C0710F7"/>
     <w:multiLevelType w:val="multilevel"/>
     <w:tmpl w:val="302093E6"/>
@@ -10799,7 +13223,7 @@
       </w:rPr>
     </w:lvl>
   </w:abstractNum>
-  <w:abstractNum w:abstractNumId="36" w15:restartNumberingAfterBreak="0">
+  <w:abstractNum w:abstractNumId="46" w15:restartNumberingAfterBreak="0">
     <w:nsid w:val="6D3B41E2"/>
     <w:multiLevelType w:val="multilevel"/>
     <w:tmpl w:val="670CD38E"/>
@@ -10959,7 +13383,7 @@
       </w:rPr>
     </w:lvl>
   </w:abstractNum>
-  <w:abstractNum w:abstractNumId="37" w15:restartNumberingAfterBreak="0">
+  <w:abstractNum w:abstractNumId="47" w15:restartNumberingAfterBreak="0">
     <w:nsid w:val="6DAF198F"/>
     <w:multiLevelType w:val="multilevel"/>
     <w:tmpl w:val="6A38807C"/>
@@ -11108,7 +13532,7 @@
       </w:rPr>
     </w:lvl>
   </w:abstractNum>
-  <w:abstractNum w:abstractNumId="38" w15:restartNumberingAfterBreak="0">
+  <w:abstractNum w:abstractNumId="48" w15:restartNumberingAfterBreak="0">
     <w:nsid w:val="6DB63347"/>
     <w:multiLevelType w:val="hybridMultilevel"/>
     <w:tmpl w:val="F2625610"/>
@@ -11258,7 +13682,494 @@
       </w:rPr>
     </w:lvl>
   </w:abstractNum>
-  <w:abstractNum w:abstractNumId="39" w15:restartNumberingAfterBreak="0">
+  <w:abstractNum w:abstractNumId="49" w15:restartNumberingAfterBreak="0">
+    <w:nsid w:val="6DD545FD"/>
+    <w:multiLevelType w:val="hybridMultilevel"/>
+    <w:tmpl w:val="82A8F272"/>
+    <w:lvl w:ilvl="0" w:tplc="0809000F">
+      <w:start w:val="1"/>
+      <w:numFmt w:val="decimal"/>
+      <w:lvlText w:val="%1."/>
+      <w:lvlJc w:val="left"/>
+      <w:pPr>
+        <w:ind w:left="360" w:hanging="360"/>
+      </w:pPr>
+    </w:lvl>
+    <w:lvl w:ilvl="1" w:tplc="08090019" w:tentative="1">
+      <w:start w:val="1"/>
+      <w:numFmt w:val="lowerLetter"/>
+      <w:lvlText w:val="%2."/>
+      <w:lvlJc w:val="left"/>
+      <w:pPr>
+        <w:ind w:left="1080" w:hanging="360"/>
+      </w:pPr>
+    </w:lvl>
+    <w:lvl w:ilvl="2" w:tplc="0809001B" w:tentative="1">
+      <w:start w:val="1"/>
+      <w:numFmt w:val="lowerRoman"/>
+      <w:lvlText w:val="%3."/>
+      <w:lvlJc w:val="right"/>
+      <w:pPr>
+        <w:ind w:left="1800" w:hanging="180"/>
+      </w:pPr>
+    </w:lvl>
+    <w:lvl w:ilvl="3" w:tplc="0809000F" w:tentative="1">
+      <w:start w:val="1"/>
+      <w:numFmt w:val="decimal"/>
+      <w:lvlText w:val="%4."/>
+      <w:lvlJc w:val="left"/>
+      <w:pPr>
+        <w:ind w:left="2520" w:hanging="360"/>
+      </w:pPr>
+    </w:lvl>
+    <w:lvl w:ilvl="4" w:tplc="08090019" w:tentative="1">
+      <w:start w:val="1"/>
+      <w:numFmt w:val="lowerLetter"/>
+      <w:lvlText w:val="%5."/>
+      <w:lvlJc w:val="left"/>
+      <w:pPr>
+        <w:ind w:left="3240" w:hanging="360"/>
+      </w:pPr>
+    </w:lvl>
+    <w:lvl w:ilvl="5" w:tplc="0809001B" w:tentative="1">
+      <w:start w:val="1"/>
+      <w:numFmt w:val="lowerRoman"/>
+      <w:lvlText w:val="%6."/>
+      <w:lvlJc w:val="right"/>
+      <w:pPr>
+        <w:ind w:left="3960" w:hanging="180"/>
+      </w:pPr>
+    </w:lvl>
+    <w:lvl w:ilvl="6" w:tplc="0809000F" w:tentative="1">
+      <w:start w:val="1"/>
+      <w:numFmt w:val="decimal"/>
+      <w:lvlText w:val="%7."/>
+      <w:lvlJc w:val="left"/>
+      <w:pPr>
+        <w:ind w:left="4680" w:hanging="360"/>
+      </w:pPr>
+    </w:lvl>
+    <w:lvl w:ilvl="7" w:tplc="08090019" w:tentative="1">
+      <w:start w:val="1"/>
+      <w:numFmt w:val="lowerLetter"/>
+      <w:lvlText w:val="%8."/>
+      <w:lvlJc w:val="left"/>
+      <w:pPr>
+        <w:ind w:left="5400" w:hanging="360"/>
+      </w:pPr>
+    </w:lvl>
+    <w:lvl w:ilvl="8" w:tplc="0809001B" w:tentative="1">
+      <w:start w:val="1"/>
+      <w:numFmt w:val="lowerRoman"/>
+      <w:lvlText w:val="%9."/>
+      <w:lvlJc w:val="right"/>
+      <w:pPr>
+        <w:ind w:left="6120" w:hanging="180"/>
+      </w:pPr>
+    </w:lvl>
+  </w:abstractNum>
+  <w:abstractNum w:abstractNumId="50" w15:restartNumberingAfterBreak="0">
+    <w:nsid w:val="6F8E6712"/>
+    <w:multiLevelType w:val="multilevel"/>
+    <w:tmpl w:val="BE7C520E"/>
+    <w:lvl w:ilvl="0">
+      <w:start w:val="1"/>
+      <w:numFmt w:val="decimal"/>
+      <w:lvlText w:val="%1"/>
+      <w:lvlJc w:val="left"/>
+      <w:pPr>
+        <w:tabs>
+          <w:tab w:val="num" w:pos="432"/>
+        </w:tabs>
+        <w:ind w:left="432" w:hanging="432"/>
+      </w:pPr>
+      <w:rPr>
+        <w:rFonts w:ascii="Helvetica" w:hAnsi="Helvetica" w:cs="Times New Roman" w:hint="default"/>
+        <w:b/>
+        <w:bCs w:val="0"/>
+        <w:i w:val="0"/>
+        <w:iCs w:val="0"/>
+        <w:caps w:val="0"/>
+        <w:smallCaps w:val="0"/>
+        <w:strike w:val="0"/>
+        <w:dstrike w:val="0"/>
+        <w:noProof w:val="0"/>
+        <w:snapToGrid w:val="0"/>
+        <w:vanish w:val="0"/>
+        <w:color w:val="000000"/>
+        <w:spacing w:val="0"/>
+        <w:w w:val="0"/>
+        <w:kern w:val="0"/>
+        <w:position w:val="0"/>
+        <w:sz w:val="36"/>
+        <w:szCs w:val="36"/>
+        <w:u w:val="none" w:color="000000"/>
+        <w:effect w:val="none"/>
+        <w:bdr w:val="none" w:sz="0" w:space="0" w:color="000000"/>
+        <w:shd w:val="clear" w:color="000000" w:fill="000000"/>
+        <w:vertAlign w:val="baseline"/>
+        <w:em w:val="none"/>
+        <w:lang w:val="x-none" w:eastAsia="x-none" w:bidi="x-none"/>
+        <w:specVanish w:val="0"/>
+        <w14:glow w14:rad="0">
+          <w14:srgbClr w14:val="000000"/>
+        </w14:glow>
+        <w14:shadow w14:blurRad="0" w14:dist="0" w14:dir="0" w14:sx="0" w14:sy="0" w14:kx="0" w14:ky="0" w14:algn="none">
+          <w14:srgbClr w14:val="000000"/>
+        </w14:shadow>
+        <w14:reflection w14:blurRad="0" w14:stA="0" w14:stPos="0" w14:endA="0" w14:endPos="0" w14:dist="0" w14:dir="0" w14:fadeDir="0" w14:sx="0" w14:sy="0" w14:kx="0" w14:ky="0" w14:algn="none"/>
+        <w14:textOutline w14:w="0" w14:cap="rnd" w14:cmpd="sng" w14:algn="ctr">
+          <w14:noFill/>
+          <w14:prstDash w14:val="solid"/>
+          <w14:bevel/>
+        </w14:textOutline>
+        <w14:scene3d>
+          <w14:camera w14:prst="orthographicFront"/>
+          <w14:lightRig w14:rig="threePt" w14:dir="t">
+            <w14:rot w14:lat="0" w14:lon="0" w14:rev="0"/>
+          </w14:lightRig>
+        </w14:scene3d>
+        <w14:props3d w14:extrusionH="0" w14:contourW="0" w14:prstMaterial="none"/>
+        <w14:ligatures w14:val="none"/>
+        <w14:numForm w14:val="default"/>
+        <w14:numSpacing w14:val="default"/>
+        <w14:stylisticSets/>
+        <w14:cntxtAlts w14:val="0"/>
+      </w:rPr>
+    </w:lvl>
+    <w:lvl w:ilvl="1">
+      <w:start w:val="1"/>
+      <w:numFmt w:val="decimal"/>
+      <w:lvlText w:val="%1.%2"/>
+      <w:lvlJc w:val="left"/>
+      <w:pPr>
+        <w:tabs>
+          <w:tab w:val="num" w:pos="576"/>
+        </w:tabs>
+        <w:ind w:left="576" w:hanging="576"/>
+      </w:pPr>
+      <w:rPr>
+        <w:rFonts w:ascii="Helvetica" w:hAnsi="Helvetica" w:hint="default"/>
+        <w:b/>
+        <w:i w:val="0"/>
+        <w:sz w:val="32"/>
+        <w:szCs w:val="32"/>
+      </w:rPr>
+    </w:lvl>
+    <w:lvl w:ilvl="2">
+      <w:start w:val="1"/>
+      <w:numFmt w:val="decimal"/>
+      <w:lvlText w:val="%1.%2.%3"/>
+      <w:lvlJc w:val="left"/>
+      <w:pPr>
+        <w:tabs>
+          <w:tab w:val="num" w:pos="720"/>
+        </w:tabs>
+        <w:ind w:left="720" w:hanging="720"/>
+      </w:pPr>
+      <w:rPr>
+        <w:rFonts w:ascii="Helvetica" w:hAnsi="Helvetica" w:hint="default"/>
+        <w:sz w:val="28"/>
+        <w:szCs w:val="28"/>
+      </w:rPr>
+    </w:lvl>
+    <w:lvl w:ilvl="3">
+      <w:start w:val="1"/>
+      <w:numFmt w:val="decimal"/>
+      <w:lvlText w:val="%1.%2.%3.%4"/>
+      <w:lvlJc w:val="left"/>
+      <w:pPr>
+        <w:tabs>
+          <w:tab w:val="num" w:pos="864"/>
+        </w:tabs>
+        <w:ind w:left="864" w:hanging="864"/>
+      </w:pPr>
+      <w:rPr>
+        <w:rFonts w:ascii="Arial" w:hAnsi="Arial" w:hint="default"/>
+        <w:sz w:val="24"/>
+        <w:szCs w:val="24"/>
+      </w:rPr>
+    </w:lvl>
+    <w:lvl w:ilvl="4">
+      <w:start w:val="1"/>
+      <w:numFmt w:val="decimal"/>
+      <w:lvlText w:val="%1.%2.%3.%4.%5"/>
+      <w:lvlJc w:val="left"/>
+      <w:pPr>
+        <w:tabs>
+          <w:tab w:val="num" w:pos="1008"/>
+        </w:tabs>
+        <w:ind w:left="1008" w:hanging="1008"/>
+      </w:pPr>
+      <w:rPr>
+        <w:rFonts w:hint="default"/>
+      </w:rPr>
+    </w:lvl>
+    <w:lvl w:ilvl="5">
+      <w:start w:val="1"/>
+      <w:numFmt w:val="decimal"/>
+      <w:lvlText w:val="%1.%2.%3.%4.%5.%6"/>
+      <w:lvlJc w:val="left"/>
+      <w:pPr>
+        <w:tabs>
+          <w:tab w:val="num" w:pos="1152"/>
+        </w:tabs>
+        <w:ind w:left="1152" w:hanging="1152"/>
+      </w:pPr>
+      <w:rPr>
+        <w:rFonts w:hint="default"/>
+      </w:rPr>
+    </w:lvl>
+    <w:lvl w:ilvl="6">
+      <w:start w:val="1"/>
+      <w:numFmt w:val="decimal"/>
+      <w:lvlText w:val="%1.%2.%3.%4.%5.%6.%7"/>
+      <w:lvlJc w:val="left"/>
+      <w:pPr>
+        <w:tabs>
+          <w:tab w:val="num" w:pos="1296"/>
+        </w:tabs>
+        <w:ind w:left="1296" w:hanging="1296"/>
+      </w:pPr>
+      <w:rPr>
+        <w:rFonts w:hint="default"/>
+      </w:rPr>
+    </w:lvl>
+    <w:lvl w:ilvl="7">
+      <w:start w:val="1"/>
+      <w:numFmt w:val="decimal"/>
+      <w:lvlText w:val="%1.%2.%3.%4.%5.%6.%7.%8"/>
+      <w:lvlJc w:val="left"/>
+      <w:pPr>
+        <w:tabs>
+          <w:tab w:val="num" w:pos="1440"/>
+        </w:tabs>
+        <w:ind w:left="1440" w:hanging="1440"/>
+      </w:pPr>
+      <w:rPr>
+        <w:rFonts w:hint="default"/>
+      </w:rPr>
+    </w:lvl>
+    <w:lvl w:ilvl="8">
+      <w:start w:val="1"/>
+      <w:numFmt w:val="decimal"/>
+      <w:lvlText w:val="%1.%2.%3.%4.%5.%6.%7.%8.%9"/>
+      <w:lvlJc w:val="left"/>
+      <w:pPr>
+        <w:tabs>
+          <w:tab w:val="num" w:pos="1584"/>
+        </w:tabs>
+        <w:ind w:left="1584" w:hanging="1584"/>
+      </w:pPr>
+      <w:rPr>
+        <w:rFonts w:hint="default"/>
+      </w:rPr>
+    </w:lvl>
+  </w:abstractNum>
+  <w:abstractNum w:abstractNumId="51" w15:restartNumberingAfterBreak="0">
+    <w:nsid w:val="70F0773B"/>
+    <w:multiLevelType w:val="hybridMultilevel"/>
+    <w:tmpl w:val="CD6E8F98"/>
+    <w:lvl w:ilvl="0" w:tplc="08090003">
+      <w:start w:val="1"/>
+      <w:numFmt w:val="bullet"/>
+      <w:lvlText w:val="o"/>
+      <w:lvlJc w:val="left"/>
+      <w:pPr>
+        <w:ind w:left="720" w:hanging="360"/>
+      </w:pPr>
+      <w:rPr>
+        <w:rFonts w:ascii="Courier New" w:hAnsi="Courier New" w:cs="Courier New" w:hint="default"/>
+      </w:rPr>
+    </w:lvl>
+    <w:lvl w:ilvl="1" w:tplc="08090003" w:tentative="1">
+      <w:start w:val="1"/>
+      <w:numFmt w:val="bullet"/>
+      <w:lvlText w:val="o"/>
+      <w:lvlJc w:val="left"/>
+      <w:pPr>
+        <w:ind w:left="1440" w:hanging="360"/>
+      </w:pPr>
+      <w:rPr>
+        <w:rFonts w:ascii="Courier New" w:hAnsi="Courier New" w:cs="Courier New" w:hint="default"/>
+      </w:rPr>
+    </w:lvl>
+    <w:lvl w:ilvl="2" w:tplc="08090005" w:tentative="1">
+      <w:start w:val="1"/>
+      <w:numFmt w:val="bullet"/>
+      <w:lvlText w:val=""/>
+      <w:lvlJc w:val="left"/>
+      <w:pPr>
+        <w:ind w:left="2160" w:hanging="360"/>
+      </w:pPr>
+      <w:rPr>
+        <w:rFonts w:ascii="Wingdings" w:hAnsi="Wingdings" w:hint="default"/>
+      </w:rPr>
+    </w:lvl>
+    <w:lvl w:ilvl="3" w:tplc="08090001" w:tentative="1">
+      <w:start w:val="1"/>
+      <w:numFmt w:val="bullet"/>
+      <w:lvlText w:val=""/>
+      <w:lvlJc w:val="left"/>
+      <w:pPr>
+        <w:ind w:left="2880" w:hanging="360"/>
+      </w:pPr>
+      <w:rPr>
+        <w:rFonts w:ascii="Symbol" w:hAnsi="Symbol" w:hint="default"/>
+      </w:rPr>
+    </w:lvl>
+    <w:lvl w:ilvl="4" w:tplc="08090003" w:tentative="1">
+      <w:start w:val="1"/>
+      <w:numFmt w:val="bullet"/>
+      <w:lvlText w:val="o"/>
+      <w:lvlJc w:val="left"/>
+      <w:pPr>
+        <w:ind w:left="3600" w:hanging="360"/>
+      </w:pPr>
+      <w:rPr>
+        <w:rFonts w:ascii="Courier New" w:hAnsi="Courier New" w:cs="Courier New" w:hint="default"/>
+      </w:rPr>
+    </w:lvl>
+    <w:lvl w:ilvl="5" w:tplc="08090005" w:tentative="1">
+      <w:start w:val="1"/>
+      <w:numFmt w:val="bullet"/>
+      <w:lvlText w:val=""/>
+      <w:lvlJc w:val="left"/>
+      <w:pPr>
+        <w:ind w:left="4320" w:hanging="360"/>
+      </w:pPr>
+      <w:rPr>
+        <w:rFonts w:ascii="Wingdings" w:hAnsi="Wingdings" w:hint="default"/>
+      </w:rPr>
+    </w:lvl>
+    <w:lvl w:ilvl="6" w:tplc="08090001" w:tentative="1">
+      <w:start w:val="1"/>
+      <w:numFmt w:val="bullet"/>
+      <w:lvlText w:val=""/>
+      <w:lvlJc w:val="left"/>
+      <w:pPr>
+        <w:ind w:left="5040" w:hanging="360"/>
+      </w:pPr>
+      <w:rPr>
+        <w:rFonts w:ascii="Symbol" w:hAnsi="Symbol" w:hint="default"/>
+      </w:rPr>
+    </w:lvl>
+    <w:lvl w:ilvl="7" w:tplc="08090003" w:tentative="1">
+      <w:start w:val="1"/>
+      <w:numFmt w:val="bullet"/>
+      <w:lvlText w:val="o"/>
+      <w:lvlJc w:val="left"/>
+      <w:pPr>
+        <w:ind w:left="5760" w:hanging="360"/>
+      </w:pPr>
+      <w:rPr>
+        <w:rFonts w:ascii="Courier New" w:hAnsi="Courier New" w:cs="Courier New" w:hint="default"/>
+      </w:rPr>
+    </w:lvl>
+    <w:lvl w:ilvl="8" w:tplc="08090005" w:tentative="1">
+      <w:start w:val="1"/>
+      <w:numFmt w:val="bullet"/>
+      <w:lvlText w:val=""/>
+      <w:lvlJc w:val="left"/>
+      <w:pPr>
+        <w:ind w:left="6480" w:hanging="360"/>
+      </w:pPr>
+      <w:rPr>
+        <w:rFonts w:ascii="Wingdings" w:hAnsi="Wingdings" w:hint="default"/>
+      </w:rPr>
+    </w:lvl>
+  </w:abstractNum>
+  <w:abstractNum w:abstractNumId="52" w15:restartNumberingAfterBreak="0">
+    <w:nsid w:val="727550E7"/>
+    <w:multiLevelType w:val="hybridMultilevel"/>
+    <w:tmpl w:val="946ECD5C"/>
+    <w:lvl w:ilvl="0" w:tplc="6B32D6DE">
+      <w:start w:val="1"/>
+      <w:numFmt w:val="decimal"/>
+      <w:lvlText w:val="%1."/>
+      <w:lvlJc w:val="left"/>
+      <w:pPr>
+        <w:ind w:left="360" w:hanging="360"/>
+      </w:pPr>
+      <w:rPr>
+        <w:rFonts w:hint="default"/>
+        <w:b/>
+      </w:rPr>
+    </w:lvl>
+    <w:lvl w:ilvl="1" w:tplc="08090019" w:tentative="1">
+      <w:start w:val="1"/>
+      <w:numFmt w:val="lowerLetter"/>
+      <w:lvlText w:val="%2."/>
+      <w:lvlJc w:val="left"/>
+      <w:pPr>
+        <w:ind w:left="1080" w:hanging="360"/>
+      </w:pPr>
+    </w:lvl>
+    <w:lvl w:ilvl="2" w:tplc="0809001B" w:tentative="1">
+      <w:start w:val="1"/>
+      <w:numFmt w:val="lowerRoman"/>
+      <w:lvlText w:val="%3."/>
+      <w:lvlJc w:val="right"/>
+      <w:pPr>
+        <w:ind w:left="1800" w:hanging="180"/>
+      </w:pPr>
+    </w:lvl>
+    <w:lvl w:ilvl="3" w:tplc="0809000F" w:tentative="1">
+      <w:start w:val="1"/>
+      <w:numFmt w:val="decimal"/>
+      <w:lvlText w:val="%4."/>
+      <w:lvlJc w:val="left"/>
+      <w:pPr>
+        <w:ind w:left="2520" w:hanging="360"/>
+      </w:pPr>
+    </w:lvl>
+    <w:lvl w:ilvl="4" w:tplc="08090019" w:tentative="1">
+      <w:start w:val="1"/>
+      <w:numFmt w:val="lowerLetter"/>
+      <w:lvlText w:val="%5."/>
+      <w:lvlJc w:val="left"/>
+      <w:pPr>
+        <w:ind w:left="3240" w:hanging="360"/>
+      </w:pPr>
+    </w:lvl>
+    <w:lvl w:ilvl="5" w:tplc="0809001B" w:tentative="1">
+      <w:start w:val="1"/>
+      <w:numFmt w:val="lowerRoman"/>
+      <w:lvlText w:val="%6."/>
+      <w:lvlJc w:val="right"/>
+      <w:pPr>
+        <w:ind w:left="3960" w:hanging="180"/>
+      </w:pPr>
+    </w:lvl>
+    <w:lvl w:ilvl="6" w:tplc="0809000F" w:tentative="1">
+      <w:start w:val="1"/>
+      <w:numFmt w:val="decimal"/>
+      <w:lvlText w:val="%7."/>
+      <w:lvlJc w:val="left"/>
+      <w:pPr>
+        <w:ind w:left="4680" w:hanging="360"/>
+      </w:pPr>
+    </w:lvl>
+    <w:lvl w:ilvl="7" w:tplc="08090019" w:tentative="1">
+      <w:start w:val="1"/>
+      <w:numFmt w:val="lowerLetter"/>
+      <w:lvlText w:val="%8."/>
+      <w:lvlJc w:val="left"/>
+      <w:pPr>
+        <w:ind w:left="5400" w:hanging="360"/>
+      </w:pPr>
+    </w:lvl>
+    <w:lvl w:ilvl="8" w:tplc="0809001B" w:tentative="1">
+      <w:start w:val="1"/>
+      <w:numFmt w:val="lowerRoman"/>
+      <w:lvlText w:val="%9."/>
+      <w:lvlJc w:val="right"/>
+      <w:pPr>
+        <w:ind w:left="6120" w:hanging="180"/>
+      </w:pPr>
+    </w:lvl>
+  </w:abstractNum>
+  <w:abstractNum w:abstractNumId="53" w15:restartNumberingAfterBreak="0">
     <w:nsid w:val="740B2A9E"/>
     <w:multiLevelType w:val="hybridMultilevel"/>
     <w:tmpl w:val="36F84A8E"/>
@@ -11371,7 +14282,7 @@
       </w:pPr>
     </w:lvl>
   </w:abstractNum>
-  <w:abstractNum w:abstractNumId="40" w15:restartNumberingAfterBreak="0">
+  <w:abstractNum w:abstractNumId="54" w15:restartNumberingAfterBreak="0">
     <w:nsid w:val="76003CAE"/>
     <w:multiLevelType w:val="hybridMultilevel"/>
     <w:tmpl w:val="1D2A2A54"/>
@@ -11484,7 +14395,120 @@
       </w:rPr>
     </w:lvl>
   </w:abstractNum>
-  <w:abstractNum w:abstractNumId="41" w15:restartNumberingAfterBreak="0">
+  <w:abstractNum w:abstractNumId="55" w15:restartNumberingAfterBreak="0">
+    <w:nsid w:val="7C9954F2"/>
+    <w:multiLevelType w:val="hybridMultilevel"/>
+    <w:tmpl w:val="1BB41350"/>
+    <w:lvl w:ilvl="0" w:tplc="08090001">
+      <w:start w:val="1"/>
+      <w:numFmt w:val="bullet"/>
+      <w:lvlText w:val=""/>
+      <w:lvlJc w:val="left"/>
+      <w:pPr>
+        <w:ind w:left="360" w:hanging="360"/>
+      </w:pPr>
+      <w:rPr>
+        <w:rFonts w:ascii="Symbol" w:hAnsi="Symbol" w:hint="default"/>
+      </w:rPr>
+    </w:lvl>
+    <w:lvl w:ilvl="1" w:tplc="08090003" w:tentative="1">
+      <w:start w:val="1"/>
+      <w:numFmt w:val="bullet"/>
+      <w:lvlText w:val="o"/>
+      <w:lvlJc w:val="left"/>
+      <w:pPr>
+        <w:ind w:left="1080" w:hanging="360"/>
+      </w:pPr>
+      <w:rPr>
+        <w:rFonts w:ascii="Courier New" w:hAnsi="Courier New" w:cs="Courier New" w:hint="default"/>
+      </w:rPr>
+    </w:lvl>
+    <w:lvl w:ilvl="2" w:tplc="08090005" w:tentative="1">
+      <w:start w:val="1"/>
+      <w:numFmt w:val="bullet"/>
+      <w:lvlText w:val=""/>
+      <w:lvlJc w:val="left"/>
+      <w:pPr>
+        <w:ind w:left="1800" w:hanging="360"/>
+      </w:pPr>
+      <w:rPr>
+        <w:rFonts w:ascii="Wingdings" w:hAnsi="Wingdings" w:hint="default"/>
+      </w:rPr>
+    </w:lvl>
+    <w:lvl w:ilvl="3" w:tplc="08090001" w:tentative="1">
+      <w:start w:val="1"/>
+      <w:numFmt w:val="bullet"/>
+      <w:lvlText w:val=""/>
+      <w:lvlJc w:val="left"/>
+      <w:pPr>
+        <w:ind w:left="2520" w:hanging="360"/>
+      </w:pPr>
+      <w:rPr>
+        <w:rFonts w:ascii="Symbol" w:hAnsi="Symbol" w:hint="default"/>
+      </w:rPr>
+    </w:lvl>
+    <w:lvl w:ilvl="4" w:tplc="08090003" w:tentative="1">
+      <w:start w:val="1"/>
+      <w:numFmt w:val="bullet"/>
+      <w:lvlText w:val="o"/>
+      <w:lvlJc w:val="left"/>
+      <w:pPr>
+        <w:ind w:left="3240" w:hanging="360"/>
+      </w:pPr>
+      <w:rPr>
+        <w:rFonts w:ascii="Courier New" w:hAnsi="Courier New" w:cs="Courier New" w:hint="default"/>
+      </w:rPr>
+    </w:lvl>
+    <w:lvl w:ilvl="5" w:tplc="08090005" w:tentative="1">
+      <w:start w:val="1"/>
+      <w:numFmt w:val="bullet"/>
+      <w:lvlText w:val=""/>
+      <w:lvlJc w:val="left"/>
+      <w:pPr>
+        <w:ind w:left="3960" w:hanging="360"/>
+      </w:pPr>
+      <w:rPr>
+        <w:rFonts w:ascii="Wingdings" w:hAnsi="Wingdings" w:hint="default"/>
+      </w:rPr>
+    </w:lvl>
+    <w:lvl w:ilvl="6" w:tplc="08090001" w:tentative="1">
+      <w:start w:val="1"/>
+      <w:numFmt w:val="bullet"/>
+      <w:lvlText w:val=""/>
+      <w:lvlJc w:val="left"/>
+      <w:pPr>
+        <w:ind w:left="4680" w:hanging="360"/>
+      </w:pPr>
+      <w:rPr>
+        <w:rFonts w:ascii="Symbol" w:hAnsi="Symbol" w:hint="default"/>
+      </w:rPr>
+    </w:lvl>
+    <w:lvl w:ilvl="7" w:tplc="08090003" w:tentative="1">
+      <w:start w:val="1"/>
+      <w:numFmt w:val="bullet"/>
+      <w:lvlText w:val="o"/>
+      <w:lvlJc w:val="left"/>
+      <w:pPr>
+        <w:ind w:left="5400" w:hanging="360"/>
+      </w:pPr>
+      <w:rPr>
+        <w:rFonts w:ascii="Courier New" w:hAnsi="Courier New" w:cs="Courier New" w:hint="default"/>
+      </w:rPr>
+    </w:lvl>
+    <w:lvl w:ilvl="8" w:tplc="08090005" w:tentative="1">
+      <w:start w:val="1"/>
+      <w:numFmt w:val="bullet"/>
+      <w:lvlText w:val=""/>
+      <w:lvlJc w:val="left"/>
+      <w:pPr>
+        <w:ind w:left="6120" w:hanging="360"/>
+      </w:pPr>
+      <w:rPr>
+        <w:rFonts w:ascii="Wingdings" w:hAnsi="Wingdings" w:hint="default"/>
+      </w:rPr>
+    </w:lvl>
+  </w:abstractNum>
+  <w:abstractNum w:abstractNumId="56" w15:restartNumberingAfterBreak="0">
     <w:nsid w:val="7E5856A4"/>
     <w:multiLevelType w:val="hybridMultilevel"/>
     <w:tmpl w:val="0407001D"/>
@@ -11598,106 +14622,106 @@
     </w:lvl>
   </w:abstractNum>
   <w:num w:numId="1" w16cid:durableId="917322739">
-    <w:abstractNumId w:val="18"/>
+    <w:abstractNumId w:val="21"/>
   </w:num>
   <w:num w:numId="2" w16cid:durableId="602420734">
-    <w:abstractNumId w:val="34"/>
+    <w:abstractNumId w:val="43"/>
   </w:num>
   <w:num w:numId="3" w16cid:durableId="1533421957">
-    <w:abstractNumId w:val="35"/>
+    <w:abstractNumId w:val="45"/>
   </w:num>
   <w:num w:numId="4" w16cid:durableId="2123264492">
-    <w:abstractNumId w:val="21"/>
+    <w:abstractNumId w:val="24"/>
   </w:num>
   <w:num w:numId="5" w16cid:durableId="820930021">
-    <w:abstractNumId w:val="12"/>
+    <w:abstractNumId w:val="14"/>
   </w:num>
   <w:num w:numId="6" w16cid:durableId="1389913134">
-    <w:abstractNumId w:val="35"/>
+    <w:abstractNumId w:val="45"/>
   </w:num>
   <w:num w:numId="7" w16cid:durableId="1395161831">
-    <w:abstractNumId w:val="31"/>
+    <w:abstractNumId w:val="39"/>
   </w:num>
   <w:num w:numId="8" w16cid:durableId="2038651776">
-    <w:abstractNumId w:val="28"/>
+    <w:abstractNumId w:val="36"/>
   </w:num>
   <w:num w:numId="9" w16cid:durableId="168958065">
-    <w:abstractNumId w:val="25"/>
+    <w:abstractNumId w:val="30"/>
   </w:num>
   <w:num w:numId="10" w16cid:durableId="787044192">
-    <w:abstractNumId w:val="29"/>
+    <w:abstractNumId w:val="37"/>
   </w:num>
   <w:num w:numId="11" w16cid:durableId="904225507">
     <w:abstractNumId w:val="8"/>
   </w:num>
   <w:num w:numId="12" w16cid:durableId="794253783">
-    <w:abstractNumId w:val="41"/>
+    <w:abstractNumId w:val="56"/>
   </w:num>
   <w:num w:numId="13" w16cid:durableId="491331121">
     <w:abstractNumId w:val="4"/>
   </w:num>
   <w:num w:numId="14" w16cid:durableId="252476657">
-    <w:abstractNumId w:val="23"/>
+    <w:abstractNumId w:val="27"/>
   </w:num>
   <w:num w:numId="15" w16cid:durableId="84887720">
-    <w:abstractNumId w:val="29"/>
+    <w:abstractNumId w:val="37"/>
   </w:num>
   <w:num w:numId="16" w16cid:durableId="390152630">
-    <w:abstractNumId w:val="29"/>
+    <w:abstractNumId w:val="37"/>
   </w:num>
   <w:num w:numId="17" w16cid:durableId="1546675930">
-    <w:abstractNumId w:val="29"/>
+    <w:abstractNumId w:val="37"/>
   </w:num>
   <w:num w:numId="18" w16cid:durableId="713577333">
-    <w:abstractNumId w:val="29"/>
+    <w:abstractNumId w:val="37"/>
   </w:num>
   <w:num w:numId="19" w16cid:durableId="773793981">
-    <w:abstractNumId w:val="29"/>
+    <w:abstractNumId w:val="37"/>
   </w:num>
   <w:num w:numId="20" w16cid:durableId="471096848">
-    <w:abstractNumId w:val="22"/>
+    <w:abstractNumId w:val="25"/>
   </w:num>
   <w:num w:numId="21" w16cid:durableId="1114666802">
     <w:abstractNumId w:val="3"/>
   </w:num>
   <w:num w:numId="22" w16cid:durableId="1395424874">
-    <w:abstractNumId w:val="32"/>
+    <w:abstractNumId w:val="40"/>
   </w:num>
   <w:num w:numId="23" w16cid:durableId="1038428442">
-    <w:abstractNumId w:val="14"/>
+    <w:abstractNumId w:val="16"/>
   </w:num>
   <w:num w:numId="24" w16cid:durableId="1407072320">
     <w:abstractNumId w:val="1"/>
   </w:num>
   <w:num w:numId="25" w16cid:durableId="216163700">
-    <w:abstractNumId w:val="16"/>
+    <w:abstractNumId w:val="19"/>
   </w:num>
   <w:num w:numId="26" w16cid:durableId="2088651182">
-    <w:abstractNumId w:val="36"/>
+    <w:abstractNumId w:val="46"/>
   </w:num>
   <w:num w:numId="27" w16cid:durableId="1515538675">
-    <w:abstractNumId w:val="38"/>
+    <w:abstractNumId w:val="48"/>
   </w:num>
   <w:num w:numId="28" w16cid:durableId="541946711">
-    <w:abstractNumId w:val="19"/>
+    <w:abstractNumId w:val="22"/>
   </w:num>
   <w:num w:numId="29" w16cid:durableId="1194465493">
     <w:abstractNumId w:val="9"/>
   </w:num>
   <w:num w:numId="30" w16cid:durableId="332877442">
-    <w:abstractNumId w:val="35"/>
+    <w:abstractNumId w:val="45"/>
   </w:num>
   <w:num w:numId="31" w16cid:durableId="716710068">
-    <w:abstractNumId w:val="35"/>
+    <w:abstractNumId w:val="45"/>
   </w:num>
   <w:num w:numId="32" w16cid:durableId="533348458">
-    <w:abstractNumId w:val="29"/>
+    <w:abstractNumId w:val="37"/>
   </w:num>
   <w:num w:numId="33" w16cid:durableId="1062681288">
-    <w:abstractNumId w:val="35"/>
+    <w:abstractNumId w:val="45"/>
   </w:num>
   <w:num w:numId="34" w16cid:durableId="625434528">
-    <w:abstractNumId w:val="27"/>
+    <w:abstractNumId w:val="32"/>
   </w:num>
   <w:num w:numId="35" w16cid:durableId="414714410">
     <w:abstractNumId w:val="11"/>
@@ -11706,7 +14730,7 @@
     <w:abstractNumId w:val="7"/>
   </w:num>
   <w:num w:numId="37" w16cid:durableId="617227454">
-    <w:abstractNumId w:val="29"/>
+    <w:abstractNumId w:val="37"/>
   </w:num>
   <w:num w:numId="38" w16cid:durableId="1790079274">
     <w:abstractNumId w:val="0"/>
@@ -11715,58 +14739,103 @@
     <w:abstractNumId w:val="6"/>
   </w:num>
   <w:num w:numId="40" w16cid:durableId="1697078809">
-    <w:abstractNumId w:val="39"/>
+    <w:abstractNumId w:val="53"/>
   </w:num>
   <w:num w:numId="41" w16cid:durableId="194393474">
-    <w:abstractNumId w:val="24"/>
+    <w:abstractNumId w:val="28"/>
   </w:num>
   <w:num w:numId="42" w16cid:durableId="216357792">
-    <w:abstractNumId w:val="35"/>
+    <w:abstractNumId w:val="45"/>
   </w:num>
   <w:num w:numId="43" w16cid:durableId="1061709866">
-    <w:abstractNumId w:val="35"/>
+    <w:abstractNumId w:val="45"/>
   </w:num>
   <w:num w:numId="44" w16cid:durableId="818155652">
-    <w:abstractNumId w:val="35"/>
+    <w:abstractNumId w:val="45"/>
   </w:num>
   <w:num w:numId="45" w16cid:durableId="1335912869">
-    <w:abstractNumId w:val="13"/>
+    <w:abstractNumId w:val="15"/>
     <w:lvlOverride w:ilvl="0">
       <w:startOverride w:val="1"/>
     </w:lvlOverride>
   </w:num>
   <w:num w:numId="46" w16cid:durableId="168833707">
-    <w:abstractNumId w:val="26"/>
+    <w:abstractNumId w:val="31"/>
   </w:num>
   <w:num w:numId="47" w16cid:durableId="1059523823">
-    <w:abstractNumId w:val="17"/>
+    <w:abstractNumId w:val="20"/>
   </w:num>
   <w:num w:numId="48" w16cid:durableId="1192914037">
-    <w:abstractNumId w:val="37"/>
+    <w:abstractNumId w:val="47"/>
   </w:num>
   <w:num w:numId="49" w16cid:durableId="1834102893">
-    <w:abstractNumId w:val="40"/>
+    <w:abstractNumId w:val="54"/>
   </w:num>
   <w:num w:numId="50" w16cid:durableId="685406280">
     <w:abstractNumId w:val="10"/>
   </w:num>
   <w:num w:numId="51" w16cid:durableId="501941294">
-    <w:abstractNumId w:val="15"/>
+    <w:abstractNumId w:val="17"/>
   </w:num>
   <w:num w:numId="52" w16cid:durableId="1947882426">
     <w:abstractNumId w:val="5"/>
   </w:num>
   <w:num w:numId="53" w16cid:durableId="1991248911">
-    <w:abstractNumId w:val="20"/>
+    <w:abstractNumId w:val="23"/>
   </w:num>
   <w:num w:numId="54" w16cid:durableId="1383674561">
-    <w:abstractNumId w:val="33"/>
+    <w:abstractNumId w:val="41"/>
   </w:num>
   <w:num w:numId="55" w16cid:durableId="1942493254">
-    <w:abstractNumId w:val="30"/>
+    <w:abstractNumId w:val="38"/>
   </w:num>
   <w:num w:numId="56" w16cid:durableId="1289047141">
     <w:abstractNumId w:val="2"/>
+  </w:num>
+  <w:num w:numId="57" w16cid:durableId="1730231511">
+    <w:abstractNumId w:val="50"/>
+  </w:num>
+  <w:num w:numId="58" w16cid:durableId="1517227752">
+    <w:abstractNumId w:val="55"/>
+  </w:num>
+  <w:num w:numId="59" w16cid:durableId="1642538408">
+    <w:abstractNumId w:val="35"/>
+  </w:num>
+  <w:num w:numId="60" w16cid:durableId="2030835815">
+    <w:abstractNumId w:val="29"/>
+  </w:num>
+  <w:num w:numId="61" w16cid:durableId="1231042501">
+    <w:abstractNumId w:val="13"/>
+  </w:num>
+  <w:num w:numId="62" w16cid:durableId="1872104314">
+    <w:abstractNumId w:val="51"/>
+  </w:num>
+  <w:num w:numId="63" w16cid:durableId="70273556">
+    <w:abstractNumId w:val="18"/>
+  </w:num>
+  <w:num w:numId="64" w16cid:durableId="1483355171">
+    <w:abstractNumId w:val="49"/>
+  </w:num>
+  <w:num w:numId="65" w16cid:durableId="2017926567">
+    <w:abstractNumId w:val="52"/>
+  </w:num>
+  <w:num w:numId="66" w16cid:durableId="1889298045">
+    <w:abstractNumId w:val="33"/>
+  </w:num>
+  <w:num w:numId="67" w16cid:durableId="882206470">
+    <w:abstractNumId w:val="12"/>
+  </w:num>
+  <w:num w:numId="68" w16cid:durableId="153886106">
+    <w:abstractNumId w:val="34"/>
+  </w:num>
+  <w:num w:numId="69" w16cid:durableId="1520507591">
+    <w:abstractNumId w:val="42"/>
+  </w:num>
+  <w:num w:numId="70" w16cid:durableId="387268683">
+    <w:abstractNumId w:val="26"/>
+  </w:num>
+  <w:num w:numId="71" w16cid:durableId="1466318309">
+    <w:abstractNumId w:val="44"/>
   </w:num>
 </w:numbering>
 </file>
@@ -23960,6 +27029,13 @@
     <w:pitch w:val="variable"/>
     <w:sig w:usb0="E4002EFF" w:usb1="C000247B" w:usb2="00000009" w:usb3="00000000" w:csb0="000001FF" w:csb1="00000000"/>
   </w:font>
+  <w:font w:name="Cambria Math">
+    <w:panose1 w:val="02040503050406030204"/>
+    <w:charset w:val="00"/>
+    <w:family w:val="roman"/>
+    <w:pitch w:val="variable"/>
+    <w:sig w:usb0="E00002FF" w:usb1="420024FF" w:usb2="00000000" w:usb3="00000000" w:csb0="0000019F" w:csb1="00000000"/>
+  </w:font>
   <w:font w:name="Cambria">
     <w:panose1 w:val="02040503050406030204"/>
     <w:charset w:val="00"/>
@@ -24048,9 +27124,10 @@
   <w:rsids>
     <w:rsidRoot w:val="00CB09C3"/>
     <w:rsid w:val="00195C57"/>
+    <w:rsid w:val="001D04CD"/>
     <w:rsid w:val="001D0FBE"/>
     <w:rsid w:val="002179B4"/>
-    <w:rsid w:val="00883385"/>
+    <w:rsid w:val="006462D6"/>
     <w:rsid w:val="008D6FD6"/>
     <w:rsid w:val="00AA26DC"/>
     <w:rsid w:val="00B16928"/>

</xml_diff>